<commit_message>
done internal interface and non function
</commit_message>
<xml_diff>
--- a/Communications SRS.docx
+++ b/Communications SRS.docx
@@ -1,6 +1,6 @@
 
 <file path=word/document.xml><?xml version="1.0" encoding="utf-8"?>
-<w:document xmlns:wpc="http://schemas.microsoft.com/office/word/2010/wordprocessingCanvas" xmlns:cx="http://schemas.microsoft.com/office/drawing/2014/chartex" xmlns:cx1="http://schemas.microsoft.com/office/drawing/2015/9/8/chartex" xmlns:cx2="http://schemas.microsoft.com/office/drawing/2015/10/21/chartex" xmlns:cx3="http://schemas.microsoft.com/office/drawing/2016/5/9/chartex" xmlns:cx4="http://schemas.microsoft.com/office/drawing/2016/5/10/chartex" xmlns:cx5="http://schemas.microsoft.com/office/drawing/2016/5/11/chartex" xmlns:cx6="http://schemas.microsoft.com/office/drawing/2016/5/12/chartex" xmlns:cx7="http://schemas.microsoft.com/office/drawing/2016/5/13/chartex" xmlns:cx8="http://schemas.microsoft.com/office/drawing/2016/5/14/chartex" xmlns:mc="http://schemas.openxmlformats.org/markup-compatibility/2006" xmlns:aink="http://schemas.microsoft.com/office/drawing/2016/ink" xmlns:am3d="http://schemas.microsoft.com/office/drawing/2017/model3d" xmlns:o="urn:schemas-microsoft-com:office:office" xmlns:oel="http://schemas.microsoft.com/office/2019/extlst" xmlns:r="http://schemas.openxmlformats.org/officeDocument/2006/relationships" xmlns:m="http://schemas.openxmlformats.org/officeDocument/2006/math" xmlns:v="urn:schemas-microsoft-com:vml" xmlns:wp14="http://schemas.microsoft.com/office/word/2010/wordprocessingDrawing" xmlns:wp="http://schemas.openxmlformats.org/drawingml/2006/wordprocessingDrawing" xmlns:w10="urn:schemas-microsoft-com:office:word" xmlns:w="http://schemas.openxmlformats.org/wordprocessingml/2006/main" xmlns:w14="http://schemas.microsoft.com/office/word/2010/wordml" xmlns:w15="http://schemas.microsoft.com/office/word/2012/wordml" xmlns:w16cex="http://schemas.microsoft.com/office/word/2018/wordml/cex" xmlns:w16cid="http://schemas.microsoft.com/office/word/2016/wordml/cid" xmlns:w16="http://schemas.microsoft.com/office/word/2018/wordml" xmlns:w16sdtdh="http://schemas.microsoft.com/office/word/2020/wordml/sdtdatahash" xmlns:w16se="http://schemas.microsoft.com/office/word/2015/wordml/symex" xmlns:wpg="http://schemas.microsoft.com/office/word/2010/wordprocessingGroup" xmlns:wpi="http://schemas.microsoft.com/office/word/2010/wordprocessingInk" xmlns:wne="http://schemas.microsoft.com/office/word/2006/wordml" xmlns:wps="http://schemas.microsoft.com/office/word/2010/wordprocessingShape" mc:Ignorable="w14 w15 w16se w16cid w16 w16cex w16sdtdh wp14">
+<w:document xmlns:wpc="http://schemas.microsoft.com/office/word/2010/wordprocessingCanvas" xmlns:cx="http://schemas.microsoft.com/office/drawing/2014/chartex" xmlns:cx1="http://schemas.microsoft.com/office/drawing/2015/9/8/chartex" xmlns:cx2="http://schemas.microsoft.com/office/drawing/2015/10/21/chartex" xmlns:cx3="http://schemas.microsoft.com/office/drawing/2016/5/9/chartex" xmlns:cx4="http://schemas.microsoft.com/office/drawing/2016/5/10/chartex" xmlns:cx5="http://schemas.microsoft.com/office/drawing/2016/5/11/chartex" xmlns:cx6="http://schemas.microsoft.com/office/drawing/2016/5/12/chartex" xmlns:cx7="http://schemas.microsoft.com/office/drawing/2016/5/13/chartex" xmlns:cx8="http://schemas.microsoft.com/office/drawing/2016/5/14/chartex" xmlns:mc="http://schemas.openxmlformats.org/markup-compatibility/2006" xmlns:aink="http://schemas.microsoft.com/office/drawing/2016/ink" xmlns:am3d="http://schemas.microsoft.com/office/drawing/2017/model3d" xmlns:o="urn:schemas-microsoft-com:office:office" xmlns:oel="http://schemas.microsoft.com/office/2019/extlst" xmlns:r="http://schemas.openxmlformats.org/officeDocument/2006/relationships" xmlns:m="http://schemas.openxmlformats.org/officeDocument/2006/math" xmlns:v="urn:schemas-microsoft-com:vml" xmlns:wp14="http://schemas.microsoft.com/office/word/2010/wordprocessingDrawing" xmlns:wp="http://schemas.openxmlformats.org/drawingml/2006/wordprocessingDrawing" xmlns:w10="urn:schemas-microsoft-com:office:word" xmlns:w="http://schemas.openxmlformats.org/wordprocessingml/2006/main" xmlns:w14="http://schemas.microsoft.com/office/word/2010/wordml" xmlns:w15="http://schemas.microsoft.com/office/word/2012/wordml" xmlns:w16cex="http://schemas.microsoft.com/office/word/2018/wordml/cex" xmlns:w16cid="http://schemas.microsoft.com/office/word/2016/wordml/cid" xmlns:w16="http://schemas.microsoft.com/office/word/2018/wordml" xmlns:w16du="http://schemas.microsoft.com/office/word/2023/wordml/word16du" xmlns:w16sdtdh="http://schemas.microsoft.com/office/word/2020/wordml/sdtdatahash" xmlns:w16sdtfl="http://schemas.microsoft.com/office/word/2024/wordml/sdtformatlock" xmlns:w16se="http://schemas.microsoft.com/office/word/2015/wordml/symex" xmlns:wpg="http://schemas.microsoft.com/office/word/2010/wordprocessingGroup" xmlns:wpi="http://schemas.microsoft.com/office/word/2010/wordprocessingInk" xmlns:wne="http://schemas.microsoft.com/office/word/2006/wordml" xmlns:wps="http://schemas.microsoft.com/office/word/2010/wordprocessingShape" mc:Ignorable="w14 w15 w16se w16cid w16 w16cex w16sdtdh w16sdtfl w16du wp14">
   <w:body>
     <w:p>
       <w:pPr>
@@ -180,7 +180,7 @@
     </w:p>
     <w:tbl>
       <w:tblPr>
-        <w:tblStyle w:val="a"/>
+        <w:tblStyle w:val="a5"/>
         <w:tblW w:w="8745" w:type="dxa"/>
         <w:tblInd w:w="0" w:type="dxa"/>
         <w:tblBorders>
@@ -4241,7 +4241,7 @@
     </w:sdt>
     <w:p>
       <w:pPr>
-        <w:pStyle w:val="Heading1"/>
+        <w:pStyle w:val="1"/>
         <w:keepLines w:val="0"/>
         <w:pageBreakBefore/>
         <w:numPr>
@@ -4299,7 +4299,7 @@
     </w:p>
     <w:p>
       <w:pPr>
-        <w:pStyle w:val="Heading2"/>
+        <w:pStyle w:val="2"/>
         <w:keepLines w:val="0"/>
         <w:numPr>
           <w:ilvl w:val="1"/>
@@ -4349,7 +4349,7 @@
     </w:p>
     <w:p>
       <w:pPr>
-        <w:pStyle w:val="Heading2"/>
+        <w:pStyle w:val="2"/>
         <w:keepLines w:val="0"/>
         <w:numPr>
           <w:ilvl w:val="1"/>
@@ -4401,7 +4401,7 @@
     </w:p>
     <w:p>
       <w:pPr>
-        <w:pStyle w:val="Heading2"/>
+        <w:pStyle w:val="2"/>
         <w:keepLines w:val="0"/>
         <w:numPr>
           <w:ilvl w:val="1"/>
@@ -4536,7 +4536,7 @@
     </w:p>
     <w:p>
       <w:pPr>
-        <w:pStyle w:val="Heading2"/>
+        <w:pStyle w:val="2"/>
         <w:keepLines w:val="0"/>
         <w:numPr>
           <w:ilvl w:val="1"/>
@@ -4585,7 +4585,7 @@
     </w:p>
     <w:p>
       <w:pPr>
-        <w:pStyle w:val="Heading1"/>
+        <w:pStyle w:val="1"/>
         <w:keepLines w:val="0"/>
         <w:pageBreakBefore/>
         <w:numPr>
@@ -4623,7 +4623,7 @@
     </w:p>
     <w:p>
       <w:pPr>
-        <w:pStyle w:val="Heading2"/>
+        <w:pStyle w:val="2"/>
         <w:keepLines w:val="0"/>
         <w:numPr>
           <w:ilvl w:val="1"/>
@@ -4671,7 +4671,7 @@
     </w:p>
     <w:p>
       <w:pPr>
-        <w:pStyle w:val="Heading2"/>
+        <w:pStyle w:val="2"/>
         <w:keepLines w:val="0"/>
         <w:numPr>
           <w:ilvl w:val="1"/>
@@ -4759,7 +4759,7 @@
     </w:p>
     <w:p>
       <w:pPr>
-        <w:pStyle w:val="Heading2"/>
+        <w:pStyle w:val="2"/>
         <w:keepLines w:val="0"/>
         <w:numPr>
           <w:ilvl w:val="1"/>
@@ -4895,7 +4895,7 @@
     </w:p>
     <w:p>
       <w:pPr>
-        <w:pStyle w:val="Heading2"/>
+        <w:pStyle w:val="2"/>
         <w:keepLines w:val="0"/>
         <w:numPr>
           <w:ilvl w:val="1"/>
@@ -5025,7 +5025,7 @@
     </w:p>
     <w:p>
       <w:pPr>
-        <w:pStyle w:val="Heading2"/>
+        <w:pStyle w:val="2"/>
         <w:keepLines w:val="0"/>
         <w:numPr>
           <w:ilvl w:val="1"/>
@@ -5121,7 +5121,7 @@
     </w:p>
     <w:p>
       <w:pPr>
-        <w:pStyle w:val="Heading1"/>
+        <w:pStyle w:val="1"/>
         <w:keepLines w:val="0"/>
         <w:pageBreakBefore/>
         <w:numPr>
@@ -5159,7 +5159,7 @@
     </w:p>
     <w:p>
       <w:pPr>
-        <w:pStyle w:val="Heading2"/>
+        <w:pStyle w:val="2"/>
         <w:keepLines w:val="0"/>
         <w:numPr>
           <w:ilvl w:val="1"/>
@@ -5189,7 +5189,7 @@
     </w:p>
     <w:p>
       <w:pPr>
-        <w:pStyle w:val="Heading3"/>
+        <w:pStyle w:val="3"/>
         <w:keepLines w:val="0"/>
         <w:numPr>
           <w:ilvl w:val="1"/>
@@ -6105,7 +6105,7 @@
     </w:p>
     <w:p>
       <w:pPr>
-        <w:pStyle w:val="Heading3"/>
+        <w:pStyle w:val="3"/>
         <w:keepLines w:val="0"/>
         <w:numPr>
           <w:ilvl w:val="2"/>
@@ -6172,7 +6172,7 @@
     </w:p>
     <w:p>
       <w:pPr>
-        <w:pStyle w:val="Heading3"/>
+        <w:pStyle w:val="3"/>
         <w:keepLines w:val="0"/>
         <w:numPr>
           <w:ilvl w:val="2"/>
@@ -6274,7 +6274,7 @@
     </w:p>
     <w:p>
       <w:pPr>
-        <w:pStyle w:val="Heading2"/>
+        <w:pStyle w:val="2"/>
         <w:keepLines w:val="0"/>
         <w:numPr>
           <w:ilvl w:val="1"/>
@@ -6391,7 +6391,7 @@
     </w:p>
     <w:p>
       <w:pPr>
-        <w:pStyle w:val="Heading2"/>
+        <w:pStyle w:val="2"/>
         <w:keepLines w:val="0"/>
         <w:numPr>
           <w:ilvl w:val="1"/>
@@ -6421,22 +6421,280 @@
     </w:p>
     <w:p>
       <w:pPr>
-        <w:spacing w:line="240" w:lineRule="auto"/>
-        <w:ind w:left="1440"/>
-        <w:rPr>
-          <w:rFonts w:ascii="Times New Roman" w:eastAsia="Times New Roman" w:hAnsi="Times New Roman" w:cs="Times New Roman"/>
-          <w:sz w:val="20"/>
-          <w:szCs w:val="20"/>
-        </w:rPr>
-      </w:pPr>
-      <w:r>
-        <w:rPr>
-          <w:rFonts w:ascii="Times New Roman" w:eastAsia="Times New Roman" w:hAnsi="Times New Roman" w:cs="Times New Roman"/>
-          <w:sz w:val="20"/>
-          <w:szCs w:val="20"/>
-        </w:rPr>
-        <w:t>The communication service module shall provide internal service interface to the client application module for message submission.</w:t>
-      </w:r>
+        <w:ind w:left="720" w:firstLine="720"/>
+        <w:rPr>
+          <w:rFonts w:ascii="Times New Roman" w:hAnsi="Times New Roman" w:cs="Times New Roman"/>
+          <w:sz w:val="20"/>
+          <w:szCs w:val="20"/>
+        </w:rPr>
+      </w:pPr>
+      <w:r>
+        <w:rPr>
+          <w:rFonts w:ascii="Times New Roman" w:hAnsi="Times New Roman" w:cs="Times New Roman"/>
+          <w:sz w:val="20"/>
+          <w:szCs w:val="20"/>
+        </w:rPr>
+        <w:t>The Communication service module shall provide internal service interfaces to the Client module and the IT module</w:t>
+      </w:r>
+    </w:p>
+    <w:p>
+      <w:pPr>
+        <w:ind w:left="720" w:firstLine="720"/>
+        <w:rPr>
+          <w:rFonts w:ascii="Times New Roman" w:hAnsi="Times New Roman" w:cs="Times New Roman"/>
+          <w:sz w:val="20"/>
+          <w:szCs w:val="20"/>
+          <w:lang w:eastAsia="zh-CN"/>
+        </w:rPr>
+      </w:pPr>
+      <w:r>
+        <w:rPr>
+          <w:rFonts w:ascii="Times New Roman" w:hAnsi="Times New Roman" w:cs="Times New Roman"/>
+          <w:sz w:val="20"/>
+          <w:szCs w:val="20"/>
+        </w:rPr>
+        <w:t xml:space="preserve">The Communication </w:t>
+      </w:r>
+      <w:r>
+        <w:rPr>
+          <w:rFonts w:ascii="Times New Roman" w:hAnsi="Times New Roman" w:cs="Times New Roman" w:hint="eastAsia"/>
+          <w:sz w:val="20"/>
+          <w:szCs w:val="20"/>
+          <w:lang w:eastAsia="zh-CN"/>
+        </w:rPr>
+        <w:t>service module shall provide username and password validation, return authentication and associated user session information.</w:t>
+      </w:r>
+    </w:p>
+    <w:p>
+      <w:pPr>
+        <w:ind w:left="720" w:firstLine="720"/>
+        <w:rPr>
+          <w:rFonts w:ascii="Times New Roman" w:hAnsi="Times New Roman" w:cs="Times New Roman"/>
+          <w:sz w:val="20"/>
+          <w:szCs w:val="20"/>
+          <w:lang w:eastAsia="zh-CN"/>
+        </w:rPr>
+      </w:pPr>
+      <w:r>
+        <w:rPr>
+          <w:rFonts w:ascii="Times New Roman" w:hAnsi="Times New Roman" w:cs="Times New Roman" w:hint="eastAsia"/>
+          <w:sz w:val="20"/>
+          <w:szCs w:val="20"/>
+          <w:lang w:eastAsia="zh-CN"/>
+        </w:rPr>
+        <w:t xml:space="preserve">The Communication service module shall provide </w:t>
+      </w:r>
+      <w:r>
+        <w:rPr>
+          <w:rFonts w:ascii="Times New Roman" w:hAnsi="Times New Roman" w:cs="Times New Roman"/>
+          <w:sz w:val="20"/>
+          <w:szCs w:val="20"/>
+          <w:lang w:eastAsia="zh-CN"/>
+        </w:rPr>
+        <w:t>a service</w:t>
+      </w:r>
+      <w:r>
+        <w:rPr>
+          <w:rFonts w:ascii="Times New Roman" w:hAnsi="Times New Roman" w:cs="Times New Roman" w:hint="eastAsia"/>
+          <w:sz w:val="20"/>
+          <w:szCs w:val="20"/>
+          <w:lang w:eastAsia="zh-CN"/>
+        </w:rPr>
+        <w:t xml:space="preserve"> to create private chats, group chats, add users to groups chats, retrieve user chat list.</w:t>
+      </w:r>
+    </w:p>
+    <w:p>
+      <w:pPr>
+        <w:ind w:left="720" w:firstLine="720"/>
+        <w:rPr>
+          <w:rFonts w:ascii="Times New Roman" w:hAnsi="Times New Roman" w:cs="Times New Roman"/>
+          <w:sz w:val="20"/>
+          <w:szCs w:val="20"/>
+          <w:lang w:eastAsia="zh-CN"/>
+        </w:rPr>
+      </w:pPr>
+      <w:r>
+        <w:rPr>
+          <w:rFonts w:ascii="Times New Roman" w:hAnsi="Times New Roman" w:cs="Times New Roman" w:hint="eastAsia"/>
+          <w:sz w:val="20"/>
+          <w:szCs w:val="20"/>
+          <w:lang w:eastAsia="zh-CN"/>
+        </w:rPr>
+        <w:t xml:space="preserve">The Communication service module shall provide a method to submit a message </w:t>
+      </w:r>
+      <w:r>
+        <w:rPr>
+          <w:rFonts w:ascii="Times New Roman" w:hAnsi="Times New Roman" w:cs="Times New Roman"/>
+          <w:sz w:val="20"/>
+          <w:szCs w:val="20"/>
+          <w:lang w:eastAsia="zh-CN"/>
+        </w:rPr>
+        <w:t>to a</w:t>
+      </w:r>
+      <w:r>
+        <w:rPr>
+          <w:rFonts w:ascii="Times New Roman" w:hAnsi="Times New Roman" w:cs="Times New Roman" w:hint="eastAsia"/>
+          <w:sz w:val="20"/>
+          <w:szCs w:val="20"/>
+          <w:lang w:eastAsia="zh-CN"/>
+        </w:rPr>
+        <w:t xml:space="preserve"> chat, store the message, maintain message order within the conversation and broadcast message to online users</w:t>
+      </w:r>
+      <w:r>
+        <w:rPr>
+          <w:rFonts w:ascii="Times New Roman" w:hAnsi="Times New Roman" w:cs="Times New Roman" w:hint="eastAsia"/>
+          <w:sz w:val="20"/>
+          <w:szCs w:val="20"/>
+          <w:lang w:eastAsia="zh-CN"/>
+        </w:rPr>
+        <w:t>.</w:t>
+      </w:r>
+    </w:p>
+    <w:p>
+      <w:pPr>
+        <w:ind w:left="720" w:firstLine="720"/>
+        <w:rPr>
+          <w:rFonts w:ascii="Times New Roman" w:hAnsi="Times New Roman" w:cs="Times New Roman"/>
+          <w:sz w:val="20"/>
+          <w:szCs w:val="20"/>
+          <w:lang w:eastAsia="zh-CN"/>
+        </w:rPr>
+      </w:pPr>
+      <w:r>
+        <w:rPr>
+          <w:rFonts w:ascii="Times New Roman" w:hAnsi="Times New Roman" w:cs="Times New Roman" w:hint="eastAsia"/>
+          <w:sz w:val="20"/>
+          <w:szCs w:val="20"/>
+          <w:lang w:eastAsia="zh-CN"/>
+        </w:rPr>
+        <w:t xml:space="preserve">The Communication service module shall provide a method to retrieve message history, retrieve unread message, mark message as read. </w:t>
+      </w:r>
+    </w:p>
+    <w:p>
+      <w:pPr>
+        <w:ind w:left="720" w:firstLine="720"/>
+        <w:rPr>
+          <w:rFonts w:ascii="Times New Roman" w:hAnsi="Times New Roman" w:cs="Times New Roman"/>
+          <w:sz w:val="20"/>
+          <w:szCs w:val="20"/>
+          <w:lang w:eastAsia="zh-CN"/>
+        </w:rPr>
+      </w:pPr>
+      <w:r>
+        <w:rPr>
+          <w:rFonts w:ascii="Times New Roman" w:hAnsi="Times New Roman" w:cs="Times New Roman" w:hint="eastAsia"/>
+          <w:sz w:val="20"/>
+          <w:szCs w:val="20"/>
+          <w:lang w:eastAsia="zh-CN"/>
+        </w:rPr>
+        <w:lastRenderedPageBreak/>
+        <w:t xml:space="preserve">The Communication Service module shall notify Client module when new message </w:t>
+      </w:r>
+      <w:r>
+        <w:rPr>
+          <w:rFonts w:ascii="Times New Roman" w:hAnsi="Times New Roman" w:cs="Times New Roman"/>
+          <w:sz w:val="20"/>
+          <w:szCs w:val="20"/>
+          <w:lang w:eastAsia="zh-CN"/>
+        </w:rPr>
+        <w:t>is received</w:t>
+      </w:r>
+      <w:r>
+        <w:rPr>
+          <w:rFonts w:ascii="Times New Roman" w:hAnsi="Times New Roman" w:cs="Times New Roman" w:hint="eastAsia"/>
+          <w:sz w:val="20"/>
+          <w:szCs w:val="20"/>
+          <w:lang w:eastAsia="zh-CN"/>
+        </w:rPr>
+        <w:t>, user is invited to a group chat.</w:t>
+      </w:r>
+    </w:p>
+    <w:p>
+      <w:pPr>
+        <w:ind w:left="720" w:firstLine="720"/>
+        <w:rPr>
+          <w:rFonts w:ascii="Times New Roman" w:hAnsi="Times New Roman" w:cs="Times New Roman"/>
+          <w:sz w:val="20"/>
+          <w:szCs w:val="20"/>
+          <w:lang w:eastAsia="zh-CN"/>
+        </w:rPr>
+      </w:pPr>
+      <w:r>
+        <w:rPr>
+          <w:rFonts w:ascii="Times New Roman" w:hAnsi="Times New Roman" w:cs="Times New Roman" w:hint="eastAsia"/>
+          <w:sz w:val="20"/>
+          <w:szCs w:val="20"/>
+          <w:lang w:eastAsia="zh-CN"/>
+        </w:rPr>
+        <w:t xml:space="preserve">The Communication service module shall provide internal access to the IT module to allow viewing all conversation, all users, message history by user, </w:t>
+      </w:r>
+      <w:r>
+        <w:rPr>
+          <w:rFonts w:ascii="Times New Roman" w:hAnsi="Times New Roman" w:cs="Times New Roman"/>
+          <w:sz w:val="20"/>
+          <w:szCs w:val="20"/>
+          <w:lang w:eastAsia="zh-CN"/>
+        </w:rPr>
+        <w:t>and</w:t>
+      </w:r>
+      <w:r>
+        <w:rPr>
+          <w:rFonts w:ascii="Times New Roman" w:hAnsi="Times New Roman" w:cs="Times New Roman" w:hint="eastAsia"/>
+          <w:sz w:val="20"/>
+          <w:szCs w:val="20"/>
+          <w:lang w:eastAsia="zh-CN"/>
+        </w:rPr>
+        <w:t xml:space="preserve"> message history by chat.</w:t>
+      </w:r>
+    </w:p>
+    <w:p>
+      <w:pPr>
+        <w:ind w:left="720" w:firstLine="720"/>
+        <w:rPr>
+          <w:rFonts w:ascii="Times New Roman" w:hAnsi="Times New Roman" w:cs="Times New Roman"/>
+          <w:sz w:val="20"/>
+          <w:szCs w:val="20"/>
+          <w:lang w:eastAsia="zh-CN"/>
+        </w:rPr>
+      </w:pPr>
+      <w:r>
+        <w:rPr>
+          <w:rFonts w:ascii="Times New Roman" w:hAnsi="Times New Roman" w:cs="Times New Roman" w:hint="eastAsia"/>
+          <w:sz w:val="20"/>
+          <w:szCs w:val="20"/>
+          <w:lang w:eastAsia="zh-CN"/>
+        </w:rPr>
+        <w:t xml:space="preserve">All messages shall be stored in structured </w:t>
+      </w:r>
+      <w:r>
+        <w:rPr>
+          <w:rFonts w:ascii="Times New Roman" w:hAnsi="Times New Roman" w:cs="Times New Roman"/>
+          <w:sz w:val="20"/>
+          <w:szCs w:val="20"/>
+          <w:lang w:eastAsia="zh-CN"/>
+        </w:rPr>
+        <w:t>documents</w:t>
+      </w:r>
+      <w:r>
+        <w:rPr>
+          <w:rFonts w:ascii="Times New Roman" w:hAnsi="Times New Roman" w:cs="Times New Roman" w:hint="eastAsia"/>
+          <w:sz w:val="20"/>
+          <w:szCs w:val="20"/>
+          <w:lang w:eastAsia="zh-CN"/>
+        </w:rPr>
+        <w:t>.</w:t>
+      </w:r>
+    </w:p>
+    <w:p>
+      <w:pPr>
+        <w:ind w:left="720" w:firstLine="720"/>
+        <w:rPr>
+          <w:rFonts w:ascii="Times New Roman" w:hAnsi="Times New Roman" w:cs="Times New Roman" w:hint="eastAsia"/>
+          <w:sz w:val="20"/>
+          <w:szCs w:val="20"/>
+          <w:lang w:eastAsia="zh-CN"/>
+        </w:rPr>
+      </w:pPr>
     </w:p>
     <w:p>
       <w:pPr>
@@ -6454,21 +6712,7 @@
     </w:p>
     <w:p>
       <w:pPr>
-        <w:spacing w:line="240" w:lineRule="auto"/>
-        <w:ind w:left="1440"/>
-        <w:rPr>
-          <w:rFonts w:ascii="Times New Roman" w:eastAsia="Times New Roman" w:hAnsi="Times New Roman" w:cs="Times New Roman"/>
-          <w:b/>
-          <w:bCs/>
-          <w:color w:val="7030A0"/>
-          <w:sz w:val="20"/>
-          <w:szCs w:val="20"/>
-        </w:rPr>
-      </w:pPr>
-    </w:p>
-    <w:p>
-      <w:pPr>
-        <w:pStyle w:val="Heading1"/>
+        <w:pStyle w:val="1"/>
         <w:keepLines w:val="0"/>
         <w:pageBreakBefore/>
         <w:pBdr>
@@ -6503,7 +6747,7 @@
     </w:p>
     <w:p>
       <w:pPr>
-        <w:pStyle w:val="Heading2"/>
+        <w:pStyle w:val="2"/>
         <w:keepLines w:val="0"/>
         <w:numPr>
           <w:ilvl w:val="1"/>
@@ -6534,49 +6778,420 @@
     <w:p>
       <w:pPr>
         <w:spacing w:line="240" w:lineRule="auto"/>
-        <w:ind w:left="720" w:firstLine="720"/>
-        <w:rPr>
-          <w:rFonts w:ascii="Times New Roman" w:eastAsia="Times New Roman" w:hAnsi="Times New Roman" w:cs="Times New Roman"/>
-          <w:color w:val="7030A0"/>
-          <w:sz w:val="20"/>
-          <w:szCs w:val="20"/>
+        <w:ind w:left="1440" w:firstLine="720"/>
+        <w:rPr>
+          <w:rFonts w:ascii="Times New Roman" w:hAnsi="Times New Roman" w:cs="Times New Roman"/>
+          <w:color w:val="000000" w:themeColor="text1"/>
+          <w:sz w:val="20"/>
+          <w:szCs w:val="20"/>
+          <w:lang w:eastAsia="zh-CN"/>
         </w:rPr>
       </w:pPr>
       <w:bookmarkStart w:id="18" w:name="kix.fo7pbnaolupp" w:colFirst="0" w:colLast="0"/>
       <w:bookmarkEnd w:id="18"/>
       <w:r>
         <w:rPr>
-          <w:rFonts w:ascii="Times New Roman" w:eastAsia="Times New Roman" w:hAnsi="Times New Roman" w:cs="Times New Roman"/>
-          <w:color w:val="7030A0"/>
-          <w:sz w:val="20"/>
-          <w:szCs w:val="20"/>
-        </w:rPr>
-        <w:t>Example:</w:t>
+          <w:rFonts w:ascii="Times New Roman" w:hAnsi="Times New Roman" w:cs="Times New Roman" w:hint="eastAsia"/>
+          <w:color w:val="000000" w:themeColor="text1"/>
+          <w:sz w:val="20"/>
+          <w:szCs w:val="20"/>
+          <w:lang w:eastAsia="zh-CN"/>
+        </w:rPr>
+        <w:t xml:space="preserve">User passwords shall not be </w:t>
+      </w:r>
+      <w:r>
+        <w:rPr>
+          <w:rFonts w:ascii="Times New Roman" w:hAnsi="Times New Roman" w:cs="Times New Roman"/>
+          <w:color w:val="000000" w:themeColor="text1"/>
+          <w:sz w:val="20"/>
+          <w:szCs w:val="20"/>
+          <w:lang w:eastAsia="zh-CN"/>
+        </w:rPr>
+        <w:t>stored</w:t>
+      </w:r>
+      <w:r>
+        <w:rPr>
+          <w:rFonts w:ascii="Times New Roman" w:hAnsi="Times New Roman" w:cs="Times New Roman" w:hint="eastAsia"/>
+          <w:color w:val="000000" w:themeColor="text1"/>
+          <w:sz w:val="20"/>
+          <w:szCs w:val="20"/>
+          <w:lang w:eastAsia="zh-CN"/>
+        </w:rPr>
+        <w:t xml:space="preserve"> at a specific document.</w:t>
       </w:r>
     </w:p>
     <w:p>
       <w:pPr>
         <w:spacing w:line="240" w:lineRule="auto"/>
-        <w:ind w:left="720" w:firstLine="720"/>
-        <w:rPr>
-          <w:rFonts w:ascii="Times New Roman" w:eastAsia="Times New Roman" w:hAnsi="Times New Roman" w:cs="Times New Roman"/>
-          <w:sz w:val="20"/>
-          <w:szCs w:val="20"/>
-        </w:rPr>
-      </w:pPr>
-      <w:r>
-        <w:rPr>
-          <w:rFonts w:ascii="Times New Roman" w:eastAsia="Times New Roman" w:hAnsi="Times New Roman" w:cs="Times New Roman"/>
-          <w:color w:val="7030A0"/>
-          <w:sz w:val="20"/>
-          <w:szCs w:val="20"/>
-        </w:rPr>
-        <w:t>4.1.1 The System must encrypt data being transmitted over the Internet. </w:t>
-      </w:r>
-    </w:p>
-    <w:p>
-      <w:pPr>
-        <w:pStyle w:val="Heading2"/>
+        <w:ind w:left="1440" w:firstLine="720"/>
+        <w:rPr>
+          <w:rFonts w:ascii="Times New Roman" w:hAnsi="Times New Roman" w:cs="Times New Roman"/>
+          <w:color w:val="000000" w:themeColor="text1"/>
+          <w:sz w:val="20"/>
+          <w:szCs w:val="20"/>
+          <w:lang w:eastAsia="zh-CN"/>
+        </w:rPr>
+      </w:pPr>
+      <w:r>
+        <w:rPr>
+          <w:rFonts w:ascii="Times New Roman" w:hAnsi="Times New Roman" w:cs="Times New Roman" w:hint="eastAsia"/>
+          <w:color w:val="000000" w:themeColor="text1"/>
+          <w:sz w:val="20"/>
+          <w:szCs w:val="20"/>
+          <w:lang w:eastAsia="zh-CN"/>
+        </w:rPr>
+        <w:t xml:space="preserve">Authentication must be done before accessing any communication function. </w:t>
+      </w:r>
+    </w:p>
+    <w:p>
+      <w:pPr>
+        <w:spacing w:line="240" w:lineRule="auto"/>
+        <w:ind w:left="1440" w:firstLine="720"/>
+        <w:rPr>
+          <w:rFonts w:ascii="Times New Roman" w:hAnsi="Times New Roman" w:cs="Times New Roman" w:hint="eastAsia"/>
+          <w:color w:val="000000" w:themeColor="text1"/>
+          <w:sz w:val="20"/>
+          <w:szCs w:val="20"/>
+          <w:lang w:eastAsia="zh-CN"/>
+        </w:rPr>
+      </w:pPr>
+      <w:r>
+        <w:rPr>
+          <w:rFonts w:ascii="Times New Roman" w:hAnsi="Times New Roman" w:cs="Times New Roman" w:hint="eastAsia"/>
+          <w:color w:val="000000" w:themeColor="text1"/>
+          <w:sz w:val="20"/>
+          <w:szCs w:val="20"/>
+          <w:lang w:eastAsia="zh-CN"/>
+        </w:rPr>
+        <w:t xml:space="preserve">The system shall prevent unauthorized access to chats. </w:t>
+      </w:r>
+    </w:p>
+    <w:p>
+      <w:pPr>
+        <w:spacing w:line="240" w:lineRule="auto"/>
+        <w:rPr>
+          <w:rFonts w:ascii="Times New Roman" w:hAnsi="Times New Roman" w:cs="Times New Roman"/>
+          <w:color w:val="000000" w:themeColor="text1"/>
+          <w:sz w:val="20"/>
+          <w:szCs w:val="20"/>
+          <w:lang w:eastAsia="zh-CN"/>
+        </w:rPr>
+      </w:pPr>
+      <w:r>
+        <w:rPr>
+          <w:rFonts w:ascii="Times New Roman" w:hAnsi="Times New Roman" w:cs="Times New Roman"/>
+          <w:color w:val="000000" w:themeColor="text1"/>
+          <w:sz w:val="20"/>
+          <w:szCs w:val="20"/>
+          <w:lang w:eastAsia="zh-CN"/>
+        </w:rPr>
+        <w:tab/>
+      </w:r>
+      <w:r>
+        <w:rPr>
+          <w:rFonts w:ascii="Times New Roman" w:hAnsi="Times New Roman" w:cs="Times New Roman"/>
+          <w:color w:val="000000" w:themeColor="text1"/>
+          <w:sz w:val="20"/>
+          <w:szCs w:val="20"/>
+          <w:lang w:eastAsia="zh-CN"/>
+        </w:rPr>
+        <w:tab/>
+      </w:r>
+      <w:r>
+        <w:rPr>
+          <w:rFonts w:ascii="Times New Roman" w:hAnsi="Times New Roman" w:cs="Times New Roman"/>
+          <w:color w:val="000000" w:themeColor="text1"/>
+          <w:sz w:val="20"/>
+          <w:szCs w:val="20"/>
+          <w:lang w:eastAsia="zh-CN"/>
+        </w:rPr>
+        <w:tab/>
+      </w:r>
+      <w:r>
+        <w:rPr>
+          <w:rFonts w:ascii="Times New Roman" w:hAnsi="Times New Roman" w:cs="Times New Roman" w:hint="eastAsia"/>
+          <w:color w:val="000000" w:themeColor="text1"/>
+          <w:sz w:val="20"/>
+          <w:szCs w:val="20"/>
+          <w:lang w:eastAsia="zh-CN"/>
+        </w:rPr>
+        <w:t>All communication between client and server shall be via TCP/IP.</w:t>
+      </w:r>
+    </w:p>
+    <w:p>
+      <w:pPr>
+        <w:spacing w:line="240" w:lineRule="auto"/>
+        <w:rPr>
+          <w:rFonts w:ascii="Times New Roman" w:hAnsi="Times New Roman" w:cs="Times New Roman"/>
+          <w:color w:val="000000" w:themeColor="text1"/>
+          <w:sz w:val="20"/>
+          <w:szCs w:val="20"/>
+          <w:lang w:eastAsia="zh-CN"/>
+        </w:rPr>
+      </w:pPr>
+      <w:r>
+        <w:rPr>
+          <w:rFonts w:ascii="Times New Roman" w:hAnsi="Times New Roman" w:cs="Times New Roman"/>
+          <w:color w:val="000000" w:themeColor="text1"/>
+          <w:sz w:val="20"/>
+          <w:szCs w:val="20"/>
+          <w:lang w:eastAsia="zh-CN"/>
+        </w:rPr>
+        <w:tab/>
+      </w:r>
+      <w:r>
+        <w:rPr>
+          <w:rFonts w:ascii="Times New Roman" w:hAnsi="Times New Roman" w:cs="Times New Roman"/>
+          <w:color w:val="000000" w:themeColor="text1"/>
+          <w:sz w:val="20"/>
+          <w:szCs w:val="20"/>
+          <w:lang w:eastAsia="zh-CN"/>
+        </w:rPr>
+        <w:tab/>
+      </w:r>
+      <w:r>
+        <w:rPr>
+          <w:rFonts w:ascii="Times New Roman" w:hAnsi="Times New Roman" w:cs="Times New Roman"/>
+          <w:color w:val="000000" w:themeColor="text1"/>
+          <w:sz w:val="20"/>
+          <w:szCs w:val="20"/>
+          <w:lang w:eastAsia="zh-CN"/>
+        </w:rPr>
+        <w:tab/>
+      </w:r>
+      <w:r>
+        <w:rPr>
+          <w:rFonts w:ascii="Times New Roman" w:hAnsi="Times New Roman" w:cs="Times New Roman" w:hint="eastAsia"/>
+          <w:color w:val="000000" w:themeColor="text1"/>
+          <w:sz w:val="20"/>
+          <w:szCs w:val="20"/>
+          <w:lang w:eastAsia="zh-CN"/>
+        </w:rPr>
+        <w:t>Users shall only view conversation in which they are participants.</w:t>
+      </w:r>
+    </w:p>
+    <w:p>
+      <w:pPr>
+        <w:spacing w:line="240" w:lineRule="auto"/>
+        <w:rPr>
+          <w:rFonts w:ascii="Times New Roman" w:hAnsi="Times New Roman" w:cs="Times New Roman"/>
+          <w:color w:val="000000" w:themeColor="text1"/>
+          <w:sz w:val="20"/>
+          <w:szCs w:val="20"/>
+          <w:lang w:eastAsia="zh-CN"/>
+        </w:rPr>
+      </w:pPr>
+      <w:r>
+        <w:rPr>
+          <w:rFonts w:ascii="Times New Roman" w:hAnsi="Times New Roman" w:cs="Times New Roman"/>
+          <w:color w:val="000000" w:themeColor="text1"/>
+          <w:sz w:val="20"/>
+          <w:szCs w:val="20"/>
+          <w:lang w:eastAsia="zh-CN"/>
+        </w:rPr>
+        <w:tab/>
+      </w:r>
+      <w:r>
+        <w:rPr>
+          <w:rFonts w:ascii="Times New Roman" w:hAnsi="Times New Roman" w:cs="Times New Roman"/>
+          <w:color w:val="000000" w:themeColor="text1"/>
+          <w:sz w:val="20"/>
+          <w:szCs w:val="20"/>
+          <w:lang w:eastAsia="zh-CN"/>
+        </w:rPr>
+        <w:tab/>
+      </w:r>
+      <w:r>
+        <w:rPr>
+          <w:rFonts w:ascii="Times New Roman" w:hAnsi="Times New Roman" w:cs="Times New Roman"/>
+          <w:color w:val="000000" w:themeColor="text1"/>
+          <w:sz w:val="20"/>
+          <w:szCs w:val="20"/>
+          <w:lang w:eastAsia="zh-CN"/>
+        </w:rPr>
+        <w:tab/>
+      </w:r>
+      <w:r>
+        <w:rPr>
+          <w:rFonts w:ascii="Times New Roman" w:hAnsi="Times New Roman" w:cs="Times New Roman" w:hint="eastAsia"/>
+          <w:color w:val="000000" w:themeColor="text1"/>
+          <w:sz w:val="20"/>
+          <w:szCs w:val="20"/>
+          <w:lang w:eastAsia="zh-CN"/>
+        </w:rPr>
+        <w:t>IT users shall be able to view all conversation.</w:t>
+      </w:r>
+    </w:p>
+    <w:p>
+      <w:pPr>
+        <w:spacing w:line="240" w:lineRule="auto"/>
+        <w:rPr>
+          <w:rFonts w:ascii="Times New Roman" w:hAnsi="Times New Roman" w:cs="Times New Roman"/>
+          <w:color w:val="000000" w:themeColor="text1"/>
+          <w:sz w:val="20"/>
+          <w:szCs w:val="20"/>
+          <w:lang w:eastAsia="zh-CN"/>
+        </w:rPr>
+      </w:pPr>
+      <w:r>
+        <w:rPr>
+          <w:rFonts w:ascii="Times New Roman" w:hAnsi="Times New Roman" w:cs="Times New Roman"/>
+          <w:color w:val="000000" w:themeColor="text1"/>
+          <w:sz w:val="20"/>
+          <w:szCs w:val="20"/>
+          <w:lang w:eastAsia="zh-CN"/>
+        </w:rPr>
+        <w:tab/>
+      </w:r>
+      <w:r>
+        <w:rPr>
+          <w:rFonts w:ascii="Times New Roman" w:hAnsi="Times New Roman" w:cs="Times New Roman"/>
+          <w:color w:val="000000" w:themeColor="text1"/>
+          <w:sz w:val="20"/>
+          <w:szCs w:val="20"/>
+          <w:lang w:eastAsia="zh-CN"/>
+        </w:rPr>
+        <w:tab/>
+      </w:r>
+      <w:r>
+        <w:rPr>
+          <w:rFonts w:ascii="Times New Roman" w:hAnsi="Times New Roman" w:cs="Times New Roman"/>
+          <w:color w:val="000000" w:themeColor="text1"/>
+          <w:sz w:val="20"/>
+          <w:szCs w:val="20"/>
+          <w:lang w:eastAsia="zh-CN"/>
+        </w:rPr>
+        <w:tab/>
+        <w:t>M</w:t>
+      </w:r>
+      <w:r>
+        <w:rPr>
+          <w:rFonts w:ascii="Times New Roman" w:hAnsi="Times New Roman" w:cs="Times New Roman" w:hint="eastAsia"/>
+          <w:color w:val="000000" w:themeColor="text1"/>
+          <w:sz w:val="20"/>
+          <w:szCs w:val="20"/>
+          <w:lang w:eastAsia="zh-CN"/>
+        </w:rPr>
+        <w:t>essage order shall be banned to modify.</w:t>
+      </w:r>
+    </w:p>
+    <w:p>
+      <w:pPr>
+        <w:spacing w:line="240" w:lineRule="auto"/>
+        <w:rPr>
+          <w:rFonts w:ascii="Times New Roman" w:hAnsi="Times New Roman" w:cs="Times New Roman"/>
+          <w:color w:val="000000" w:themeColor="text1"/>
+          <w:sz w:val="20"/>
+          <w:szCs w:val="20"/>
+          <w:lang w:eastAsia="zh-CN"/>
+        </w:rPr>
+      </w:pPr>
+      <w:r>
+        <w:rPr>
+          <w:rFonts w:ascii="Times New Roman" w:hAnsi="Times New Roman" w:cs="Times New Roman"/>
+          <w:color w:val="000000" w:themeColor="text1"/>
+          <w:sz w:val="20"/>
+          <w:szCs w:val="20"/>
+          <w:lang w:eastAsia="zh-CN"/>
+        </w:rPr>
+        <w:tab/>
+      </w:r>
+      <w:r>
+        <w:rPr>
+          <w:rFonts w:ascii="Times New Roman" w:hAnsi="Times New Roman" w:cs="Times New Roman"/>
+          <w:color w:val="000000" w:themeColor="text1"/>
+          <w:sz w:val="20"/>
+          <w:szCs w:val="20"/>
+          <w:lang w:eastAsia="zh-CN"/>
+        </w:rPr>
+        <w:tab/>
+      </w:r>
+      <w:r>
+        <w:rPr>
+          <w:rFonts w:ascii="Times New Roman" w:hAnsi="Times New Roman" w:cs="Times New Roman"/>
+          <w:color w:val="000000" w:themeColor="text1"/>
+          <w:sz w:val="20"/>
+          <w:szCs w:val="20"/>
+          <w:lang w:eastAsia="zh-CN"/>
+        </w:rPr>
+        <w:tab/>
+      </w:r>
+      <w:r>
+        <w:rPr>
+          <w:rFonts w:ascii="Times New Roman" w:hAnsi="Times New Roman" w:cs="Times New Roman" w:hint="eastAsia"/>
+          <w:color w:val="000000" w:themeColor="text1"/>
+          <w:sz w:val="20"/>
+          <w:szCs w:val="20"/>
+          <w:lang w:eastAsia="zh-CN"/>
+        </w:rPr>
+        <w:t xml:space="preserve">Message sent shall be banned </w:t>
+      </w:r>
+      <w:r>
+        <w:rPr>
+          <w:rFonts w:ascii="Times New Roman" w:hAnsi="Times New Roman" w:cs="Times New Roman"/>
+          <w:color w:val="000000" w:themeColor="text1"/>
+          <w:sz w:val="20"/>
+          <w:szCs w:val="20"/>
+          <w:lang w:eastAsia="zh-CN"/>
+        </w:rPr>
+        <w:t>from modifying</w:t>
+      </w:r>
+      <w:r>
+        <w:rPr>
+          <w:rFonts w:ascii="Times New Roman" w:hAnsi="Times New Roman" w:cs="Times New Roman" w:hint="eastAsia"/>
+          <w:color w:val="000000" w:themeColor="text1"/>
+          <w:sz w:val="20"/>
+          <w:szCs w:val="20"/>
+          <w:lang w:eastAsia="zh-CN"/>
+        </w:rPr>
+        <w:t>.</w:t>
+      </w:r>
+    </w:p>
+    <w:p>
+      <w:pPr>
+        <w:spacing w:line="240" w:lineRule="auto"/>
+        <w:rPr>
+          <w:rFonts w:ascii="Times New Roman" w:hAnsi="Times New Roman" w:cs="Times New Roman" w:hint="eastAsia"/>
+          <w:color w:val="000000" w:themeColor="text1"/>
+          <w:sz w:val="20"/>
+          <w:szCs w:val="20"/>
+          <w:lang w:eastAsia="zh-CN"/>
+        </w:rPr>
+      </w:pPr>
+      <w:r>
+        <w:rPr>
+          <w:rFonts w:ascii="Times New Roman" w:hAnsi="Times New Roman" w:cs="Times New Roman"/>
+          <w:color w:val="000000" w:themeColor="text1"/>
+          <w:sz w:val="20"/>
+          <w:szCs w:val="20"/>
+          <w:lang w:eastAsia="zh-CN"/>
+        </w:rPr>
+        <w:tab/>
+      </w:r>
+      <w:r>
+        <w:rPr>
+          <w:rFonts w:ascii="Times New Roman" w:hAnsi="Times New Roman" w:cs="Times New Roman"/>
+          <w:color w:val="000000" w:themeColor="text1"/>
+          <w:sz w:val="20"/>
+          <w:szCs w:val="20"/>
+          <w:lang w:eastAsia="zh-CN"/>
+        </w:rPr>
+        <w:tab/>
+      </w:r>
+      <w:r>
+        <w:rPr>
+          <w:rFonts w:ascii="Times New Roman" w:hAnsi="Times New Roman" w:cs="Times New Roman"/>
+          <w:color w:val="000000" w:themeColor="text1"/>
+          <w:sz w:val="20"/>
+          <w:szCs w:val="20"/>
+          <w:lang w:eastAsia="zh-CN"/>
+        </w:rPr>
+        <w:tab/>
+      </w:r>
+    </w:p>
+    <w:p>
+      <w:pPr>
+        <w:pStyle w:val="2"/>
         <w:keepLines w:val="0"/>
         <w:numPr>
           <w:ilvl w:val="1"/>
@@ -6584,11 +7199,12 @@
         </w:numPr>
         <w:spacing w:before="240" w:after="60" w:line="240" w:lineRule="auto"/>
         <w:rPr>
-          <w:rFonts w:ascii="Times New Roman" w:eastAsia="Times New Roman" w:hAnsi="Times New Roman" w:cs="Times New Roman"/>
+          <w:rFonts w:ascii="Times New Roman" w:hAnsi="Times New Roman" w:cs="Times New Roman"/>
           <w:b/>
           <w:bCs/>
           <w:sz w:val="24"/>
           <w:szCs w:val="24"/>
+          <w:lang w:eastAsia="zh-CN"/>
         </w:rPr>
       </w:pPr>
       <w:bookmarkStart w:id="19" w:name="_4yj8k4bg0hqt" w:colFirst="0" w:colLast="0"/>
@@ -6606,97 +7222,230 @@
     </w:p>
     <w:p>
       <w:pPr>
-        <w:spacing w:line="240" w:lineRule="auto"/>
-        <w:ind w:left="1440"/>
-        <w:rPr>
-          <w:rFonts w:ascii="Times New Roman" w:eastAsia="Times New Roman" w:hAnsi="Times New Roman" w:cs="Times New Roman"/>
-          <w:color w:val="7030A0"/>
-          <w:sz w:val="20"/>
-          <w:szCs w:val="20"/>
-        </w:rPr>
-      </w:pPr>
-      <w:bookmarkStart w:id="20" w:name="kix.k2on5amvmapj" w:colFirst="0" w:colLast="0"/>
-      <w:bookmarkEnd w:id="20"/>
-      <w:r>
-        <w:rPr>
-          <w:rFonts w:ascii="Times New Roman" w:eastAsia="Times New Roman" w:hAnsi="Times New Roman" w:cs="Times New Roman"/>
-          <w:color w:val="7030A0"/>
-          <w:sz w:val="20"/>
-          <w:szCs w:val="20"/>
-        </w:rPr>
-        <w:t>Example:</w:t>
-      </w:r>
-    </w:p>
-    <w:p>
-      <w:pPr>
-        <w:spacing w:line="240" w:lineRule="auto"/>
-        <w:ind w:left="1440"/>
-        <w:rPr>
-          <w:rFonts w:ascii="Times New Roman" w:eastAsia="Times New Roman" w:hAnsi="Times New Roman" w:cs="Times New Roman"/>
-          <w:color w:val="7030A0"/>
-          <w:sz w:val="20"/>
-          <w:szCs w:val="20"/>
-        </w:rPr>
-      </w:pPr>
-      <w:r>
-        <w:rPr>
-          <w:rFonts w:ascii="Times New Roman" w:eastAsia="Times New Roman" w:hAnsi="Times New Roman" w:cs="Times New Roman"/>
-          <w:color w:val="7030A0"/>
-          <w:sz w:val="20"/>
-          <w:szCs w:val="20"/>
-        </w:rPr>
-        <w:t>4.2.1 System cannot require that any software other than a web browser be installed on user computers. </w:t>
-      </w:r>
-    </w:p>
-    <w:p>
-      <w:pPr>
-        <w:spacing w:line="240" w:lineRule="auto"/>
-        <w:ind w:left="1440"/>
-        <w:rPr>
-          <w:rFonts w:ascii="Times New Roman" w:eastAsia="Times New Roman" w:hAnsi="Times New Roman" w:cs="Times New Roman"/>
-          <w:color w:val="7030A0"/>
-          <w:sz w:val="20"/>
-          <w:szCs w:val="20"/>
-        </w:rPr>
-      </w:pPr>
-      <w:bookmarkStart w:id="21" w:name="kix.mihatjxqq2f9" w:colFirst="0" w:colLast="0"/>
-      <w:bookmarkEnd w:id="21"/>
-      <w:r>
-        <w:rPr>
-          <w:rFonts w:ascii="Times New Roman" w:eastAsia="Times New Roman" w:hAnsi="Times New Roman" w:cs="Times New Roman"/>
-          <w:color w:val="7030A0"/>
-          <w:sz w:val="20"/>
-          <w:szCs w:val="20"/>
-        </w:rPr>
-        <w:t>4.2.2 System must make use of the University’s existing Oracle 9i implementation for its database. </w:t>
-      </w:r>
-    </w:p>
-    <w:p>
-      <w:pPr>
-        <w:spacing w:line="240" w:lineRule="auto"/>
-        <w:ind w:left="1440"/>
-        <w:rPr>
-          <w:rFonts w:ascii="Times New Roman" w:eastAsia="Times New Roman" w:hAnsi="Times New Roman" w:cs="Times New Roman"/>
-          <w:color w:val="7030A0"/>
-          <w:sz w:val="20"/>
-          <w:szCs w:val="20"/>
-        </w:rPr>
-      </w:pPr>
-      <w:bookmarkStart w:id="22" w:name="kix.pnoq5lj3tlq3" w:colFirst="0" w:colLast="0"/>
-      <w:bookmarkEnd w:id="22"/>
-      <w:r>
-        <w:rPr>
-          <w:rFonts w:ascii="Times New Roman" w:eastAsia="Times New Roman" w:hAnsi="Times New Roman" w:cs="Times New Roman"/>
-          <w:color w:val="7030A0"/>
-          <w:sz w:val="20"/>
-          <w:szCs w:val="20"/>
-        </w:rPr>
-        <w:t>4.2.3 System must be deployed on existing Linux-based server infrastructure. </w:t>
-      </w:r>
-    </w:p>
-    <w:p>
-      <w:pPr>
-        <w:pStyle w:val="Heading2"/>
+        <w:ind w:left="2160"/>
+        <w:rPr>
+          <w:color w:val="000000" w:themeColor="text1"/>
+          <w:lang w:eastAsia="zh-CN"/>
+        </w:rPr>
+      </w:pPr>
+      <w:r>
+        <w:rPr>
+          <w:rFonts w:hint="eastAsia"/>
+          <w:color w:val="000000" w:themeColor="text1"/>
+          <w:lang w:eastAsia="zh-CN"/>
+        </w:rPr>
+        <w:t xml:space="preserve">The system </w:t>
+      </w:r>
+      <w:proofErr w:type="gramStart"/>
+      <w:r>
+        <w:rPr>
+          <w:rFonts w:hint="eastAsia"/>
+          <w:color w:val="000000" w:themeColor="text1"/>
+          <w:lang w:eastAsia="zh-CN"/>
+        </w:rPr>
+        <w:t>shall</w:t>
+      </w:r>
+      <w:proofErr w:type="gramEnd"/>
+      <w:r>
+        <w:rPr>
+          <w:rFonts w:hint="eastAsia"/>
+          <w:color w:val="000000" w:themeColor="text1"/>
+          <w:lang w:eastAsia="zh-CN"/>
+        </w:rPr>
+        <w:t xml:space="preserve"> be developed and implemented by using Java.</w:t>
+      </w:r>
+    </w:p>
+    <w:p>
+      <w:pPr>
+        <w:ind w:left="2160"/>
+        <w:rPr>
+          <w:color w:val="000000" w:themeColor="text1"/>
+          <w:lang w:eastAsia="zh-CN"/>
+        </w:rPr>
+      </w:pPr>
+      <w:r>
+        <w:rPr>
+          <w:rFonts w:hint="eastAsia"/>
+          <w:color w:val="000000" w:themeColor="text1"/>
+          <w:lang w:eastAsia="zh-CN"/>
+        </w:rPr>
+        <w:t xml:space="preserve">Any database systems shall be </w:t>
+      </w:r>
+      <w:r>
+        <w:rPr>
+          <w:color w:val="000000" w:themeColor="text1"/>
+          <w:lang w:eastAsia="zh-CN"/>
+        </w:rPr>
+        <w:t>prohibit</w:t>
+      </w:r>
+      <w:r>
+        <w:rPr>
+          <w:rFonts w:hint="eastAsia"/>
+          <w:color w:val="000000" w:themeColor="text1"/>
+          <w:lang w:eastAsia="zh-CN"/>
+        </w:rPr>
+        <w:t>ed.</w:t>
+      </w:r>
+    </w:p>
+    <w:p>
+      <w:pPr>
+        <w:ind w:left="2160"/>
+        <w:rPr>
+          <w:color w:val="000000" w:themeColor="text1"/>
+          <w:lang w:eastAsia="zh-CN"/>
+        </w:rPr>
+      </w:pPr>
+      <w:r>
+        <w:rPr>
+          <w:rFonts w:hint="eastAsia"/>
+          <w:color w:val="000000" w:themeColor="text1"/>
+          <w:lang w:eastAsia="zh-CN"/>
+        </w:rPr>
+        <w:t xml:space="preserve">The system shall not </w:t>
+      </w:r>
+      <w:r>
+        <w:rPr>
+          <w:color w:val="000000" w:themeColor="text1"/>
+          <w:lang w:eastAsia="zh-CN"/>
+        </w:rPr>
+        <w:t>use</w:t>
+      </w:r>
+      <w:r>
+        <w:rPr>
+          <w:rFonts w:hint="eastAsia"/>
+          <w:color w:val="000000" w:themeColor="text1"/>
+          <w:lang w:eastAsia="zh-CN"/>
+        </w:rPr>
+        <w:t xml:space="preserve"> any encryption technology. </w:t>
+      </w:r>
+    </w:p>
+    <w:p>
+      <w:pPr>
+        <w:ind w:left="1440" w:firstLine="720"/>
+        <w:rPr>
+          <w:color w:val="000000" w:themeColor="text1"/>
+          <w:lang w:eastAsia="zh-CN"/>
+        </w:rPr>
+      </w:pPr>
+      <w:r>
+        <w:rPr>
+          <w:rFonts w:hint="eastAsia"/>
+          <w:color w:val="000000" w:themeColor="text1"/>
+          <w:lang w:eastAsia="zh-CN"/>
+        </w:rPr>
+        <w:t xml:space="preserve">The system </w:t>
+      </w:r>
+      <w:proofErr w:type="gramStart"/>
+      <w:r>
+        <w:rPr>
+          <w:rFonts w:hint="eastAsia"/>
+          <w:color w:val="000000" w:themeColor="text1"/>
+          <w:lang w:eastAsia="zh-CN"/>
+        </w:rPr>
+        <w:t>shall</w:t>
+      </w:r>
+      <w:proofErr w:type="gramEnd"/>
+      <w:r>
+        <w:rPr>
+          <w:rFonts w:hint="eastAsia"/>
+          <w:color w:val="000000" w:themeColor="text1"/>
+          <w:lang w:eastAsia="zh-CN"/>
+        </w:rPr>
+        <w:t xml:space="preserve"> be able to operate on </w:t>
+      </w:r>
+      <w:proofErr w:type="gramStart"/>
+      <w:r>
+        <w:rPr>
+          <w:rFonts w:hint="eastAsia"/>
+          <w:color w:val="000000" w:themeColor="text1"/>
+          <w:lang w:eastAsia="zh-CN"/>
+        </w:rPr>
+        <w:t>standard</w:t>
+      </w:r>
+      <w:proofErr w:type="gramEnd"/>
+      <w:r>
+        <w:rPr>
+          <w:rFonts w:hint="eastAsia"/>
+          <w:color w:val="000000" w:themeColor="text1"/>
+          <w:lang w:eastAsia="zh-CN"/>
+        </w:rPr>
+        <w:t xml:space="preserve"> operating system (Windows, Linux, MacOS)</w:t>
+      </w:r>
+    </w:p>
+    <w:p>
+      <w:pPr>
+        <w:ind w:left="1440" w:firstLine="720"/>
+        <w:rPr>
+          <w:color w:val="000000" w:themeColor="text1"/>
+          <w:lang w:eastAsia="zh-CN"/>
+        </w:rPr>
+      </w:pPr>
+      <w:r>
+        <w:rPr>
+          <w:rFonts w:hint="eastAsia"/>
+          <w:color w:val="000000" w:themeColor="text1"/>
+          <w:lang w:eastAsia="zh-CN"/>
+        </w:rPr>
+        <w:t>The system shall Operate in TCP/IP network environments.</w:t>
+      </w:r>
+    </w:p>
+    <w:p>
+      <w:pPr>
+        <w:ind w:left="1440" w:firstLine="720"/>
+        <w:rPr>
+          <w:color w:val="000000" w:themeColor="text1"/>
+          <w:lang w:eastAsia="zh-CN"/>
+        </w:rPr>
+      </w:pPr>
+      <w:r>
+        <w:rPr>
+          <w:rFonts w:hint="eastAsia"/>
+          <w:color w:val="000000" w:themeColor="text1"/>
+          <w:lang w:eastAsia="zh-CN"/>
+        </w:rPr>
+        <w:t xml:space="preserve">Client and server </w:t>
+      </w:r>
+      <w:r>
+        <w:rPr>
+          <w:color w:val="000000" w:themeColor="text1"/>
+          <w:lang w:eastAsia="zh-CN"/>
+        </w:rPr>
+        <w:t>systems</w:t>
+      </w:r>
+      <w:r>
+        <w:rPr>
+          <w:rFonts w:hint="eastAsia"/>
+          <w:color w:val="000000" w:themeColor="text1"/>
+          <w:lang w:eastAsia="zh-CN"/>
+        </w:rPr>
+        <w:t xml:space="preserve"> must support TCP/IP networking.</w:t>
+      </w:r>
+    </w:p>
+    <w:p>
+      <w:pPr>
+        <w:ind w:left="1440" w:firstLine="720"/>
+        <w:rPr>
+          <w:rFonts w:hint="eastAsia"/>
+          <w:color w:val="000000" w:themeColor="text1"/>
+          <w:lang w:eastAsia="zh-CN"/>
+        </w:rPr>
+      </w:pPr>
+    </w:p>
+    <w:p>
+      <w:pPr>
+        <w:ind w:left="1440" w:firstLine="720"/>
+        <w:rPr>
+          <w:rFonts w:ascii="Times New Roman" w:eastAsia="Times New Roman" w:hAnsi="Times New Roman" w:cs="Times New Roman"/>
+          <w:b/>
+          <w:bCs/>
+          <w:sz w:val="24"/>
+          <w:szCs w:val="24"/>
+        </w:rPr>
+      </w:pPr>
+    </w:p>
+    <w:p>
+      <w:pPr>
+        <w:pStyle w:val="2"/>
         <w:keepLines w:val="0"/>
         <w:numPr>
           <w:ilvl w:val="1"/>
@@ -6711,62 +7460,373 @@
           <w:szCs w:val="24"/>
         </w:rPr>
       </w:pPr>
-      <w:bookmarkStart w:id="23" w:name="_5jq7zrvmzkyv" w:colFirst="0" w:colLast="0"/>
-      <w:bookmarkEnd w:id="23"/>
-      <w:r>
-        <w:rPr>
-          <w:rFonts w:ascii="Times New Roman" w:eastAsia="Times New Roman" w:hAnsi="Times New Roman" w:cs="Times New Roman"/>
+      <w:r>
+        <w:rPr>
+          <w:rFonts w:ascii="Times New Roman" w:hAnsi="Times New Roman" w:cs="Times New Roman" w:hint="eastAsia"/>
           <w:b/>
           <w:bCs/>
           <w:sz w:val="24"/>
           <w:szCs w:val="24"/>
-        </w:rPr>
-        <w:t>Performance Requirements</w:t>
+          <w:lang w:eastAsia="zh-CN"/>
+        </w:rPr>
+        <w:t>Performance Req</w:t>
+      </w:r>
+      <w:r>
+        <w:rPr>
+          <w:rFonts w:ascii="Times New Roman" w:eastAsia="Times New Roman" w:hAnsi="Times New Roman" w:cs="Times New Roman"/>
+          <w:b/>
+          <w:bCs/>
+          <w:sz w:val="24"/>
+          <w:szCs w:val="24"/>
+        </w:rPr>
+        <w:t>uirements</w:t>
       </w:r>
     </w:p>
     <w:p>
       <w:pPr>
         <w:spacing w:line="240" w:lineRule="auto"/>
-        <w:ind w:left="1440"/>
-        <w:rPr>
-          <w:rFonts w:ascii="Times New Roman" w:eastAsia="Times New Roman" w:hAnsi="Times New Roman" w:cs="Times New Roman"/>
-          <w:color w:val="7030A0"/>
-          <w:sz w:val="20"/>
-          <w:szCs w:val="20"/>
-        </w:rPr>
-      </w:pPr>
-      <w:bookmarkStart w:id="24" w:name="kix.i9jxjlbd62ai" w:colFirst="0" w:colLast="0"/>
-      <w:bookmarkEnd w:id="24"/>
-      <w:r>
-        <w:rPr>
-          <w:rFonts w:ascii="Times New Roman" w:eastAsia="Times New Roman" w:hAnsi="Times New Roman" w:cs="Times New Roman"/>
-          <w:color w:val="7030A0"/>
-          <w:sz w:val="20"/>
-          <w:szCs w:val="20"/>
-        </w:rPr>
-        <w:t>Example:</w:t>
+        <w:ind w:left="2160"/>
+        <w:rPr>
+          <w:rFonts w:ascii="Times New Roman" w:hAnsi="Times New Roman" w:cs="Times New Roman"/>
+          <w:color w:val="000000" w:themeColor="text1"/>
+          <w:sz w:val="20"/>
+          <w:szCs w:val="20"/>
+          <w:lang w:eastAsia="zh-CN"/>
+        </w:rPr>
+      </w:pPr>
+      <w:bookmarkStart w:id="20" w:name="kix.i9jxjlbd62ai" w:colFirst="0" w:colLast="0"/>
+      <w:bookmarkEnd w:id="20"/>
+      <w:r>
+        <w:rPr>
+          <w:rFonts w:ascii="Times New Roman" w:hAnsi="Times New Roman" w:cs="Times New Roman" w:hint="eastAsia"/>
+          <w:color w:val="000000" w:themeColor="text1"/>
+          <w:sz w:val="20"/>
+          <w:szCs w:val="20"/>
+          <w:lang w:eastAsia="zh-CN"/>
+        </w:rPr>
+        <w:t>Login response time shall not exceed 3 seconds.</w:t>
       </w:r>
     </w:p>
     <w:p>
       <w:pPr>
         <w:spacing w:line="240" w:lineRule="auto"/>
-        <w:ind w:left="1440"/>
-        <w:rPr>
-          <w:rFonts w:ascii="Times New Roman" w:eastAsia="Times New Roman" w:hAnsi="Times New Roman" w:cs="Times New Roman"/>
-          <w:color w:val="7030A0"/>
-          <w:sz w:val="20"/>
-          <w:szCs w:val="20"/>
-        </w:rPr>
-      </w:pPr>
-      <w:r>
-        <w:rPr>
-          <w:rFonts w:ascii="Times New Roman" w:eastAsia="Times New Roman" w:hAnsi="Times New Roman" w:cs="Times New Roman"/>
-          <w:color w:val="7030A0"/>
-          <w:sz w:val="20"/>
-          <w:szCs w:val="20"/>
-        </w:rPr>
-        <w:t>4.3.1 System must render all UI pages in no more than 9 seconds for dynamic pages. Static pages (HTML-only) must be rendered in less than 3 seconds. </w:t>
-      </w:r>
+        <w:ind w:left="2160"/>
+        <w:rPr>
+          <w:rFonts w:ascii="Times New Roman" w:hAnsi="Times New Roman" w:cs="Times New Roman"/>
+          <w:color w:val="000000" w:themeColor="text1"/>
+          <w:sz w:val="20"/>
+          <w:szCs w:val="20"/>
+          <w:lang w:eastAsia="zh-CN"/>
+        </w:rPr>
+      </w:pPr>
+      <w:r>
+        <w:rPr>
+          <w:rFonts w:ascii="Times New Roman" w:hAnsi="Times New Roman" w:cs="Times New Roman" w:hint="eastAsia"/>
+          <w:color w:val="000000" w:themeColor="text1"/>
+          <w:sz w:val="20"/>
+          <w:szCs w:val="20"/>
+          <w:lang w:eastAsia="zh-CN"/>
+        </w:rPr>
+        <w:t>Message delivery time shall not exceed 3 seconds.</w:t>
+      </w:r>
+    </w:p>
+    <w:p>
+      <w:pPr>
+        <w:spacing w:line="240" w:lineRule="auto"/>
+        <w:ind w:left="2160"/>
+        <w:rPr>
+          <w:rFonts w:ascii="Times New Roman" w:hAnsi="Times New Roman" w:cs="Times New Roman"/>
+          <w:color w:val="000000" w:themeColor="text1"/>
+          <w:sz w:val="20"/>
+          <w:szCs w:val="20"/>
+          <w:lang w:eastAsia="zh-CN"/>
+        </w:rPr>
+      </w:pPr>
+      <w:r>
+        <w:rPr>
+          <w:rFonts w:ascii="Times New Roman" w:hAnsi="Times New Roman" w:cs="Times New Roman"/>
+          <w:color w:val="000000" w:themeColor="text1"/>
+          <w:sz w:val="20"/>
+          <w:szCs w:val="20"/>
+          <w:lang w:eastAsia="zh-CN"/>
+        </w:rPr>
+        <w:t>C</w:t>
+      </w:r>
+      <w:r>
+        <w:rPr>
+          <w:rFonts w:ascii="Times New Roman" w:hAnsi="Times New Roman" w:cs="Times New Roman" w:hint="eastAsia"/>
+          <w:color w:val="000000" w:themeColor="text1"/>
+          <w:sz w:val="20"/>
+          <w:szCs w:val="20"/>
+          <w:lang w:eastAsia="zh-CN"/>
+        </w:rPr>
+        <w:t>hat list updates shall not exceed 3 seconds.</w:t>
+      </w:r>
+    </w:p>
+    <w:p>
+      <w:pPr>
+        <w:spacing w:line="240" w:lineRule="auto"/>
+        <w:ind w:left="2160"/>
+        <w:rPr>
+          <w:rFonts w:ascii="Times New Roman" w:hAnsi="Times New Roman" w:cs="Times New Roman"/>
+          <w:color w:val="000000" w:themeColor="text1"/>
+          <w:sz w:val="20"/>
+          <w:szCs w:val="20"/>
+          <w:lang w:eastAsia="zh-CN"/>
+        </w:rPr>
+      </w:pPr>
+      <w:r>
+        <w:rPr>
+          <w:rFonts w:ascii="Times New Roman" w:hAnsi="Times New Roman" w:cs="Times New Roman" w:hint="eastAsia"/>
+          <w:color w:val="000000" w:themeColor="text1"/>
+          <w:sz w:val="20"/>
+          <w:szCs w:val="20"/>
+          <w:lang w:eastAsia="zh-CN"/>
+        </w:rPr>
+        <w:t xml:space="preserve">The system </w:t>
+      </w:r>
+      <w:proofErr w:type="gramStart"/>
+      <w:r>
+        <w:rPr>
+          <w:rFonts w:ascii="Times New Roman" w:hAnsi="Times New Roman" w:cs="Times New Roman" w:hint="eastAsia"/>
+          <w:color w:val="000000" w:themeColor="text1"/>
+          <w:sz w:val="20"/>
+          <w:szCs w:val="20"/>
+          <w:lang w:eastAsia="zh-CN"/>
+        </w:rPr>
+        <w:t>shall</w:t>
+      </w:r>
+      <w:proofErr w:type="gramEnd"/>
+      <w:r>
+        <w:rPr>
+          <w:rFonts w:ascii="Times New Roman" w:hAnsi="Times New Roman" w:cs="Times New Roman" w:hint="eastAsia"/>
+          <w:color w:val="000000" w:themeColor="text1"/>
+          <w:sz w:val="20"/>
+          <w:szCs w:val="20"/>
+          <w:lang w:eastAsia="zh-CN"/>
+        </w:rPr>
+        <w:t xml:space="preserve"> maintain performance with </w:t>
+      </w:r>
+      <w:proofErr w:type="gramStart"/>
+      <w:r>
+        <w:rPr>
+          <w:rFonts w:ascii="Times New Roman" w:hAnsi="Times New Roman" w:cs="Times New Roman" w:hint="eastAsia"/>
+          <w:color w:val="000000" w:themeColor="text1"/>
+          <w:sz w:val="20"/>
+          <w:szCs w:val="20"/>
+          <w:lang w:eastAsia="zh-CN"/>
+        </w:rPr>
+        <w:t>increasing</w:t>
+      </w:r>
+      <w:proofErr w:type="gramEnd"/>
+      <w:r>
+        <w:rPr>
+          <w:rFonts w:ascii="Times New Roman" w:hAnsi="Times New Roman" w:cs="Times New Roman" w:hint="eastAsia"/>
+          <w:color w:val="000000" w:themeColor="text1"/>
+          <w:sz w:val="20"/>
+          <w:szCs w:val="20"/>
+          <w:lang w:eastAsia="zh-CN"/>
+        </w:rPr>
+        <w:t xml:space="preserve"> number of chats and messages.</w:t>
+      </w:r>
+    </w:p>
+    <w:p>
+      <w:pPr>
+        <w:spacing w:line="240" w:lineRule="auto"/>
+        <w:ind w:left="2160"/>
+        <w:rPr>
+          <w:rFonts w:ascii="Times New Roman" w:hAnsi="Times New Roman" w:cs="Times New Roman"/>
+          <w:color w:val="000000" w:themeColor="text1"/>
+          <w:sz w:val="20"/>
+          <w:szCs w:val="20"/>
+          <w:lang w:eastAsia="zh-CN"/>
+        </w:rPr>
+      </w:pPr>
+      <w:r>
+        <w:rPr>
+          <w:rFonts w:ascii="Times New Roman" w:hAnsi="Times New Roman" w:cs="Times New Roman" w:hint="eastAsia"/>
+          <w:color w:val="000000" w:themeColor="text1"/>
+          <w:sz w:val="20"/>
+          <w:szCs w:val="20"/>
+          <w:lang w:eastAsia="zh-CN"/>
+        </w:rPr>
+        <w:t xml:space="preserve">The system shall reserve </w:t>
+      </w:r>
+      <w:r>
+        <w:rPr>
+          <w:rFonts w:ascii="Times New Roman" w:hAnsi="Times New Roman" w:cs="Times New Roman"/>
+          <w:color w:val="000000" w:themeColor="text1"/>
+          <w:sz w:val="20"/>
+          <w:szCs w:val="20"/>
+          <w:lang w:eastAsia="zh-CN"/>
+        </w:rPr>
+        <w:t>messages</w:t>
+      </w:r>
+      <w:r>
+        <w:rPr>
+          <w:rFonts w:ascii="Times New Roman" w:hAnsi="Times New Roman" w:cs="Times New Roman" w:hint="eastAsia"/>
+          <w:color w:val="000000" w:themeColor="text1"/>
+          <w:sz w:val="20"/>
+          <w:szCs w:val="20"/>
+          <w:lang w:eastAsia="zh-CN"/>
+        </w:rPr>
+        <w:t xml:space="preserve"> even if the server </w:t>
+      </w:r>
+      <w:proofErr w:type="gramStart"/>
+      <w:r>
+        <w:rPr>
+          <w:rFonts w:ascii="Times New Roman" w:hAnsi="Times New Roman" w:cs="Times New Roman" w:hint="eastAsia"/>
+          <w:color w:val="000000" w:themeColor="text1"/>
+          <w:sz w:val="20"/>
+          <w:szCs w:val="20"/>
+          <w:lang w:eastAsia="zh-CN"/>
+        </w:rPr>
+        <w:t>restart</w:t>
+      </w:r>
+      <w:proofErr w:type="gramEnd"/>
+      <w:r>
+        <w:rPr>
+          <w:rFonts w:ascii="Times New Roman" w:hAnsi="Times New Roman" w:cs="Times New Roman" w:hint="eastAsia"/>
+          <w:color w:val="000000" w:themeColor="text1"/>
+          <w:sz w:val="20"/>
+          <w:szCs w:val="20"/>
+          <w:lang w:eastAsia="zh-CN"/>
+        </w:rPr>
+        <w:t>.</w:t>
+      </w:r>
+    </w:p>
+    <w:p>
+      <w:pPr>
+        <w:spacing w:line="240" w:lineRule="auto"/>
+        <w:ind w:left="2160"/>
+        <w:rPr>
+          <w:rFonts w:ascii="Times New Roman" w:hAnsi="Times New Roman" w:cs="Times New Roman"/>
+          <w:color w:val="000000" w:themeColor="text1"/>
+          <w:sz w:val="20"/>
+          <w:szCs w:val="20"/>
+          <w:lang w:eastAsia="zh-CN"/>
+        </w:rPr>
+      </w:pPr>
+      <w:r>
+        <w:rPr>
+          <w:rFonts w:ascii="Times New Roman" w:hAnsi="Times New Roman" w:cs="Times New Roman" w:hint="eastAsia"/>
+          <w:color w:val="000000" w:themeColor="text1"/>
+          <w:sz w:val="20"/>
+          <w:szCs w:val="20"/>
+          <w:lang w:eastAsia="zh-CN"/>
+        </w:rPr>
+        <w:t xml:space="preserve">The system </w:t>
+      </w:r>
+      <w:proofErr w:type="gramStart"/>
+      <w:r>
+        <w:rPr>
+          <w:rFonts w:ascii="Times New Roman" w:hAnsi="Times New Roman" w:cs="Times New Roman" w:hint="eastAsia"/>
+          <w:color w:val="000000" w:themeColor="text1"/>
+          <w:sz w:val="20"/>
+          <w:szCs w:val="20"/>
+          <w:lang w:eastAsia="zh-CN"/>
+        </w:rPr>
+        <w:t>shall</w:t>
+      </w:r>
+      <w:proofErr w:type="gramEnd"/>
+      <w:r>
+        <w:rPr>
+          <w:rFonts w:ascii="Times New Roman" w:hAnsi="Times New Roman" w:cs="Times New Roman" w:hint="eastAsia"/>
+          <w:color w:val="000000" w:themeColor="text1"/>
+          <w:sz w:val="20"/>
+          <w:szCs w:val="20"/>
+          <w:lang w:eastAsia="zh-CN"/>
+        </w:rPr>
+        <w:t xml:space="preserve"> provide detailed instructions for users.</w:t>
+      </w:r>
+    </w:p>
+    <w:p>
+      <w:pPr>
+        <w:spacing w:line="240" w:lineRule="auto"/>
+        <w:ind w:left="2160"/>
+        <w:rPr>
+          <w:rFonts w:ascii="Times New Roman" w:hAnsi="Times New Roman" w:cs="Times New Roman"/>
+          <w:color w:val="000000" w:themeColor="text1"/>
+          <w:sz w:val="20"/>
+          <w:szCs w:val="20"/>
+          <w:lang w:eastAsia="zh-CN"/>
+        </w:rPr>
+      </w:pPr>
+      <w:r>
+        <w:rPr>
+          <w:rFonts w:ascii="Times New Roman" w:hAnsi="Times New Roman" w:cs="Times New Roman"/>
+          <w:color w:val="000000" w:themeColor="text1"/>
+          <w:sz w:val="20"/>
+          <w:szCs w:val="20"/>
+          <w:lang w:eastAsia="zh-CN"/>
+        </w:rPr>
+        <w:t>T</w:t>
+      </w:r>
+      <w:r>
+        <w:rPr>
+          <w:rFonts w:ascii="Times New Roman" w:hAnsi="Times New Roman" w:cs="Times New Roman" w:hint="eastAsia"/>
+          <w:color w:val="000000" w:themeColor="text1"/>
+          <w:sz w:val="20"/>
+          <w:szCs w:val="20"/>
+          <w:lang w:eastAsia="zh-CN"/>
+        </w:rPr>
+        <w:t xml:space="preserve">he </w:t>
+      </w:r>
+      <w:r>
+        <w:rPr>
+          <w:rFonts w:ascii="Times New Roman" w:hAnsi="Times New Roman" w:cs="Times New Roman" w:hint="eastAsia"/>
+          <w:color w:val="000000" w:themeColor="text1"/>
+          <w:sz w:val="20"/>
+          <w:szCs w:val="20"/>
+          <w:lang w:eastAsia="zh-CN"/>
+        </w:rPr>
+        <w:t>interface</w:t>
+      </w:r>
+      <w:r>
+        <w:rPr>
+          <w:rFonts w:ascii="Times New Roman" w:hAnsi="Times New Roman" w:cs="Times New Roman" w:hint="eastAsia"/>
+          <w:color w:val="000000" w:themeColor="text1"/>
+          <w:sz w:val="20"/>
+          <w:szCs w:val="20"/>
+          <w:lang w:eastAsia="zh-CN"/>
+        </w:rPr>
+        <w:t xml:space="preserve"> </w:t>
+      </w:r>
+      <w:proofErr w:type="gramStart"/>
+      <w:r>
+        <w:rPr>
+          <w:rFonts w:ascii="Times New Roman" w:hAnsi="Times New Roman" w:cs="Times New Roman" w:hint="eastAsia"/>
+          <w:color w:val="000000" w:themeColor="text1"/>
+          <w:sz w:val="20"/>
+          <w:szCs w:val="20"/>
+          <w:lang w:eastAsia="zh-CN"/>
+        </w:rPr>
+        <w:t>shall</w:t>
+      </w:r>
+      <w:proofErr w:type="gramEnd"/>
+      <w:r>
+        <w:rPr>
+          <w:rFonts w:ascii="Times New Roman" w:hAnsi="Times New Roman" w:cs="Times New Roman" w:hint="eastAsia"/>
+          <w:color w:val="000000" w:themeColor="text1"/>
+          <w:sz w:val="20"/>
+          <w:szCs w:val="20"/>
+          <w:lang w:eastAsia="zh-CN"/>
+        </w:rPr>
+        <w:t xml:space="preserve"> be intuitive and consistent.</w:t>
+      </w:r>
+    </w:p>
+    <w:p>
+      <w:pPr>
+        <w:spacing w:line="240" w:lineRule="auto"/>
+        <w:ind w:left="2160"/>
+        <w:rPr>
+          <w:rFonts w:ascii="Times New Roman" w:hAnsi="Times New Roman" w:cs="Times New Roman" w:hint="eastAsia"/>
+          <w:color w:val="000000" w:themeColor="text1"/>
+          <w:sz w:val="20"/>
+          <w:szCs w:val="20"/>
+          <w:lang w:eastAsia="zh-CN"/>
+        </w:rPr>
+      </w:pPr>
     </w:p>
     <w:sectPr>
       <w:headerReference w:type="default" r:id="rId8"/>
@@ -6780,7 +7840,7 @@
 </file>
 
 <file path=word/endnotes.xml><?xml version="1.0" encoding="utf-8"?>
-<w:endnotes xmlns:wpc="http://schemas.microsoft.com/office/word/2010/wordprocessingCanvas" xmlns:cx="http://schemas.microsoft.com/office/drawing/2014/chartex" xmlns:cx1="http://schemas.microsoft.com/office/drawing/2015/9/8/chartex" xmlns:cx2="http://schemas.microsoft.com/office/drawing/2015/10/21/chartex" xmlns:cx3="http://schemas.microsoft.com/office/drawing/2016/5/9/chartex" xmlns:cx4="http://schemas.microsoft.com/office/drawing/2016/5/10/chartex" xmlns:cx5="http://schemas.microsoft.com/office/drawing/2016/5/11/chartex" xmlns:cx6="http://schemas.microsoft.com/office/drawing/2016/5/12/chartex" xmlns:cx7="http://schemas.microsoft.com/office/drawing/2016/5/13/chartex" xmlns:cx8="http://schemas.microsoft.com/office/drawing/2016/5/14/chartex" xmlns:mc="http://schemas.openxmlformats.org/markup-compatibility/2006" xmlns:aink="http://schemas.microsoft.com/office/drawing/2016/ink" xmlns:am3d="http://schemas.microsoft.com/office/drawing/2017/model3d" xmlns:o="urn:schemas-microsoft-com:office:office" xmlns:oel="http://schemas.microsoft.com/office/2019/extlst" xmlns:r="http://schemas.openxmlformats.org/officeDocument/2006/relationships" xmlns:m="http://schemas.openxmlformats.org/officeDocument/2006/math" xmlns:v="urn:schemas-microsoft-com:vml" xmlns:wp14="http://schemas.microsoft.com/office/word/2010/wordprocessingDrawing" xmlns:wp="http://schemas.openxmlformats.org/drawingml/2006/wordprocessingDrawing" xmlns:w10="urn:schemas-microsoft-com:office:word" xmlns:w="http://schemas.openxmlformats.org/wordprocessingml/2006/main" xmlns:w14="http://schemas.microsoft.com/office/word/2010/wordml" xmlns:w15="http://schemas.microsoft.com/office/word/2012/wordml" xmlns:w16cex="http://schemas.microsoft.com/office/word/2018/wordml/cex" xmlns:w16cid="http://schemas.microsoft.com/office/word/2016/wordml/cid" xmlns:w16="http://schemas.microsoft.com/office/word/2018/wordml" xmlns:w16sdtdh="http://schemas.microsoft.com/office/word/2020/wordml/sdtdatahash" xmlns:w16se="http://schemas.microsoft.com/office/word/2015/wordml/symex" xmlns:wpg="http://schemas.microsoft.com/office/word/2010/wordprocessingGroup" xmlns:wpi="http://schemas.microsoft.com/office/word/2010/wordprocessingInk" xmlns:wne="http://schemas.microsoft.com/office/word/2006/wordml" xmlns:wps="http://schemas.microsoft.com/office/word/2010/wordprocessingShape" mc:Ignorable="w14 w15 w16se w16cid w16 w16cex w16sdtdh wp14">
+<w:endnotes xmlns:wpc="http://schemas.microsoft.com/office/word/2010/wordprocessingCanvas" xmlns:cx="http://schemas.microsoft.com/office/drawing/2014/chartex" xmlns:cx1="http://schemas.microsoft.com/office/drawing/2015/9/8/chartex" xmlns:cx2="http://schemas.microsoft.com/office/drawing/2015/10/21/chartex" xmlns:cx3="http://schemas.microsoft.com/office/drawing/2016/5/9/chartex" xmlns:cx4="http://schemas.microsoft.com/office/drawing/2016/5/10/chartex" xmlns:cx5="http://schemas.microsoft.com/office/drawing/2016/5/11/chartex" xmlns:cx6="http://schemas.microsoft.com/office/drawing/2016/5/12/chartex" xmlns:cx7="http://schemas.microsoft.com/office/drawing/2016/5/13/chartex" xmlns:cx8="http://schemas.microsoft.com/office/drawing/2016/5/14/chartex" xmlns:mc="http://schemas.openxmlformats.org/markup-compatibility/2006" xmlns:aink="http://schemas.microsoft.com/office/drawing/2016/ink" xmlns:am3d="http://schemas.microsoft.com/office/drawing/2017/model3d" xmlns:o="urn:schemas-microsoft-com:office:office" xmlns:oel="http://schemas.microsoft.com/office/2019/extlst" xmlns:r="http://schemas.openxmlformats.org/officeDocument/2006/relationships" xmlns:m="http://schemas.openxmlformats.org/officeDocument/2006/math" xmlns:v="urn:schemas-microsoft-com:vml" xmlns:wp14="http://schemas.microsoft.com/office/word/2010/wordprocessingDrawing" xmlns:wp="http://schemas.openxmlformats.org/drawingml/2006/wordprocessingDrawing" xmlns:w10="urn:schemas-microsoft-com:office:word" xmlns:w="http://schemas.openxmlformats.org/wordprocessingml/2006/main" xmlns:w14="http://schemas.microsoft.com/office/word/2010/wordml" xmlns:w15="http://schemas.microsoft.com/office/word/2012/wordml" xmlns:w16cex="http://schemas.microsoft.com/office/word/2018/wordml/cex" xmlns:w16cid="http://schemas.microsoft.com/office/word/2016/wordml/cid" xmlns:w16="http://schemas.microsoft.com/office/word/2018/wordml" xmlns:w16du="http://schemas.microsoft.com/office/word/2023/wordml/word16du" xmlns:w16sdtdh="http://schemas.microsoft.com/office/word/2020/wordml/sdtdatahash" xmlns:w16sdtfl="http://schemas.microsoft.com/office/word/2024/wordml/sdtformatlock" xmlns:w16se="http://schemas.microsoft.com/office/word/2015/wordml/symex" xmlns:wpg="http://schemas.microsoft.com/office/word/2010/wordprocessingGroup" xmlns:wpi="http://schemas.microsoft.com/office/word/2010/wordprocessingInk" xmlns:wne="http://schemas.microsoft.com/office/word/2006/wordml" xmlns:wps="http://schemas.microsoft.com/office/word/2010/wordprocessingShape" mc:Ignorable="w14 w15 w16se w16cid w16 w16cex w16sdtdh w16sdtfl w16du wp14">
   <w:endnote w:type="separator" w:id="-1">
     <w:p>
       <w:pPr>
@@ -6805,7 +7865,7 @@
 </file>
 
 <file path=word/footnotes.xml><?xml version="1.0" encoding="utf-8"?>
-<w:footnotes xmlns:wpc="http://schemas.microsoft.com/office/word/2010/wordprocessingCanvas" xmlns:cx="http://schemas.microsoft.com/office/drawing/2014/chartex" xmlns:cx1="http://schemas.microsoft.com/office/drawing/2015/9/8/chartex" xmlns:cx2="http://schemas.microsoft.com/office/drawing/2015/10/21/chartex" xmlns:cx3="http://schemas.microsoft.com/office/drawing/2016/5/9/chartex" xmlns:cx4="http://schemas.microsoft.com/office/drawing/2016/5/10/chartex" xmlns:cx5="http://schemas.microsoft.com/office/drawing/2016/5/11/chartex" xmlns:cx6="http://schemas.microsoft.com/office/drawing/2016/5/12/chartex" xmlns:cx7="http://schemas.microsoft.com/office/drawing/2016/5/13/chartex" xmlns:cx8="http://schemas.microsoft.com/office/drawing/2016/5/14/chartex" xmlns:mc="http://schemas.openxmlformats.org/markup-compatibility/2006" xmlns:aink="http://schemas.microsoft.com/office/drawing/2016/ink" xmlns:am3d="http://schemas.microsoft.com/office/drawing/2017/model3d" xmlns:o="urn:schemas-microsoft-com:office:office" xmlns:oel="http://schemas.microsoft.com/office/2019/extlst" xmlns:r="http://schemas.openxmlformats.org/officeDocument/2006/relationships" xmlns:m="http://schemas.openxmlformats.org/officeDocument/2006/math" xmlns:v="urn:schemas-microsoft-com:vml" xmlns:wp14="http://schemas.microsoft.com/office/word/2010/wordprocessingDrawing" xmlns:wp="http://schemas.openxmlformats.org/drawingml/2006/wordprocessingDrawing" xmlns:w10="urn:schemas-microsoft-com:office:word" xmlns:w="http://schemas.openxmlformats.org/wordprocessingml/2006/main" xmlns:w14="http://schemas.microsoft.com/office/word/2010/wordml" xmlns:w15="http://schemas.microsoft.com/office/word/2012/wordml" xmlns:w16cex="http://schemas.microsoft.com/office/word/2018/wordml/cex" xmlns:w16cid="http://schemas.microsoft.com/office/word/2016/wordml/cid" xmlns:w16="http://schemas.microsoft.com/office/word/2018/wordml" xmlns:w16sdtdh="http://schemas.microsoft.com/office/word/2020/wordml/sdtdatahash" xmlns:w16se="http://schemas.microsoft.com/office/word/2015/wordml/symex" xmlns:wpg="http://schemas.microsoft.com/office/word/2010/wordprocessingGroup" xmlns:wpi="http://schemas.microsoft.com/office/word/2010/wordprocessingInk" xmlns:wne="http://schemas.microsoft.com/office/word/2006/wordml" xmlns:wps="http://schemas.microsoft.com/office/word/2010/wordprocessingShape" mc:Ignorable="w14 w15 w16se w16cid w16 w16cex w16sdtdh wp14">
+<w:footnotes xmlns:wpc="http://schemas.microsoft.com/office/word/2010/wordprocessingCanvas" xmlns:cx="http://schemas.microsoft.com/office/drawing/2014/chartex" xmlns:cx1="http://schemas.microsoft.com/office/drawing/2015/9/8/chartex" xmlns:cx2="http://schemas.microsoft.com/office/drawing/2015/10/21/chartex" xmlns:cx3="http://schemas.microsoft.com/office/drawing/2016/5/9/chartex" xmlns:cx4="http://schemas.microsoft.com/office/drawing/2016/5/10/chartex" xmlns:cx5="http://schemas.microsoft.com/office/drawing/2016/5/11/chartex" xmlns:cx6="http://schemas.microsoft.com/office/drawing/2016/5/12/chartex" xmlns:cx7="http://schemas.microsoft.com/office/drawing/2016/5/13/chartex" xmlns:cx8="http://schemas.microsoft.com/office/drawing/2016/5/14/chartex" xmlns:mc="http://schemas.openxmlformats.org/markup-compatibility/2006" xmlns:aink="http://schemas.microsoft.com/office/drawing/2016/ink" xmlns:am3d="http://schemas.microsoft.com/office/drawing/2017/model3d" xmlns:o="urn:schemas-microsoft-com:office:office" xmlns:oel="http://schemas.microsoft.com/office/2019/extlst" xmlns:r="http://schemas.openxmlformats.org/officeDocument/2006/relationships" xmlns:m="http://schemas.openxmlformats.org/officeDocument/2006/math" xmlns:v="urn:schemas-microsoft-com:vml" xmlns:wp14="http://schemas.microsoft.com/office/word/2010/wordprocessingDrawing" xmlns:wp="http://schemas.openxmlformats.org/drawingml/2006/wordprocessingDrawing" xmlns:w10="urn:schemas-microsoft-com:office:word" xmlns:w="http://schemas.openxmlformats.org/wordprocessingml/2006/main" xmlns:w14="http://schemas.microsoft.com/office/word/2010/wordml" xmlns:w15="http://schemas.microsoft.com/office/word/2012/wordml" xmlns:w16cex="http://schemas.microsoft.com/office/word/2018/wordml/cex" xmlns:w16cid="http://schemas.microsoft.com/office/word/2016/wordml/cid" xmlns:w16="http://schemas.microsoft.com/office/word/2018/wordml" xmlns:w16du="http://schemas.microsoft.com/office/word/2023/wordml/word16du" xmlns:w16sdtdh="http://schemas.microsoft.com/office/word/2020/wordml/sdtdatahash" xmlns:w16sdtfl="http://schemas.microsoft.com/office/word/2024/wordml/sdtformatlock" xmlns:w16se="http://schemas.microsoft.com/office/word/2015/wordml/symex" xmlns:wpg="http://schemas.microsoft.com/office/word/2010/wordprocessingGroup" xmlns:wpi="http://schemas.microsoft.com/office/word/2010/wordprocessingInk" xmlns:wne="http://schemas.microsoft.com/office/word/2006/wordml" xmlns:wps="http://schemas.microsoft.com/office/word/2010/wordprocessingShape" mc:Ignorable="w14 w15 w16se w16cid w16 w16cex w16sdtdh w16sdtfl w16du wp14">
   <w:footnote w:type="separator" w:id="-1">
     <w:p>
       <w:pPr>
@@ -6830,13 +7890,13 @@
 </file>
 
 <file path=word/header1.xml><?xml version="1.0" encoding="utf-8"?>
-<w:hdr xmlns:wpc="http://schemas.microsoft.com/office/word/2010/wordprocessingCanvas" xmlns:cx="http://schemas.microsoft.com/office/drawing/2014/chartex" xmlns:cx1="http://schemas.microsoft.com/office/drawing/2015/9/8/chartex" xmlns:cx2="http://schemas.microsoft.com/office/drawing/2015/10/21/chartex" xmlns:cx3="http://schemas.microsoft.com/office/drawing/2016/5/9/chartex" xmlns:cx4="http://schemas.microsoft.com/office/drawing/2016/5/10/chartex" xmlns:cx5="http://schemas.microsoft.com/office/drawing/2016/5/11/chartex" xmlns:cx6="http://schemas.microsoft.com/office/drawing/2016/5/12/chartex" xmlns:cx7="http://schemas.microsoft.com/office/drawing/2016/5/13/chartex" xmlns:cx8="http://schemas.microsoft.com/office/drawing/2016/5/14/chartex" xmlns:mc="http://schemas.openxmlformats.org/markup-compatibility/2006" xmlns:aink="http://schemas.microsoft.com/office/drawing/2016/ink" xmlns:am3d="http://schemas.microsoft.com/office/drawing/2017/model3d" xmlns:o="urn:schemas-microsoft-com:office:office" xmlns:oel="http://schemas.microsoft.com/office/2019/extlst" xmlns:r="http://schemas.openxmlformats.org/officeDocument/2006/relationships" xmlns:m="http://schemas.openxmlformats.org/officeDocument/2006/math" xmlns:v="urn:schemas-microsoft-com:vml" xmlns:wp14="http://schemas.microsoft.com/office/word/2010/wordprocessingDrawing" xmlns:wp="http://schemas.openxmlformats.org/drawingml/2006/wordprocessingDrawing" xmlns:w10="urn:schemas-microsoft-com:office:word" xmlns:w="http://schemas.openxmlformats.org/wordprocessingml/2006/main" xmlns:w14="http://schemas.microsoft.com/office/word/2010/wordml" xmlns:w15="http://schemas.microsoft.com/office/word/2012/wordml" xmlns:w16cex="http://schemas.microsoft.com/office/word/2018/wordml/cex" xmlns:w16cid="http://schemas.microsoft.com/office/word/2016/wordml/cid" xmlns:w16="http://schemas.microsoft.com/office/word/2018/wordml" xmlns:w16sdtdh="http://schemas.microsoft.com/office/word/2020/wordml/sdtdatahash" xmlns:w16se="http://schemas.microsoft.com/office/word/2015/wordml/symex" xmlns:wpg="http://schemas.microsoft.com/office/word/2010/wordprocessingGroup" xmlns:wpi="http://schemas.microsoft.com/office/word/2010/wordprocessingInk" xmlns:wne="http://schemas.microsoft.com/office/word/2006/wordml" xmlns:wps="http://schemas.microsoft.com/office/word/2010/wordprocessingShape" mc:Ignorable="w14 w15 w16se w16cid w16 w16cex w16sdtdh wp14">
+<w:hdr xmlns:wpc="http://schemas.microsoft.com/office/word/2010/wordprocessingCanvas" xmlns:cx="http://schemas.microsoft.com/office/drawing/2014/chartex" xmlns:cx1="http://schemas.microsoft.com/office/drawing/2015/9/8/chartex" xmlns:cx2="http://schemas.microsoft.com/office/drawing/2015/10/21/chartex" xmlns:cx3="http://schemas.microsoft.com/office/drawing/2016/5/9/chartex" xmlns:cx4="http://schemas.microsoft.com/office/drawing/2016/5/10/chartex" xmlns:cx5="http://schemas.microsoft.com/office/drawing/2016/5/11/chartex" xmlns:cx6="http://schemas.microsoft.com/office/drawing/2016/5/12/chartex" xmlns:cx7="http://schemas.microsoft.com/office/drawing/2016/5/13/chartex" xmlns:cx8="http://schemas.microsoft.com/office/drawing/2016/5/14/chartex" xmlns:mc="http://schemas.openxmlformats.org/markup-compatibility/2006" xmlns:aink="http://schemas.microsoft.com/office/drawing/2016/ink" xmlns:am3d="http://schemas.microsoft.com/office/drawing/2017/model3d" xmlns:o="urn:schemas-microsoft-com:office:office" xmlns:oel="http://schemas.microsoft.com/office/2019/extlst" xmlns:r="http://schemas.openxmlformats.org/officeDocument/2006/relationships" xmlns:m="http://schemas.openxmlformats.org/officeDocument/2006/math" xmlns:v="urn:schemas-microsoft-com:vml" xmlns:wp14="http://schemas.microsoft.com/office/word/2010/wordprocessingDrawing" xmlns:wp="http://schemas.openxmlformats.org/drawingml/2006/wordprocessingDrawing" xmlns:w10="urn:schemas-microsoft-com:office:word" xmlns:w="http://schemas.openxmlformats.org/wordprocessingml/2006/main" xmlns:w14="http://schemas.microsoft.com/office/word/2010/wordml" xmlns:w15="http://schemas.microsoft.com/office/word/2012/wordml" xmlns:w16cex="http://schemas.microsoft.com/office/word/2018/wordml/cex" xmlns:w16cid="http://schemas.microsoft.com/office/word/2016/wordml/cid" xmlns:w16="http://schemas.microsoft.com/office/word/2018/wordml" xmlns:w16du="http://schemas.microsoft.com/office/word/2023/wordml/word16du" xmlns:w16sdtdh="http://schemas.microsoft.com/office/word/2020/wordml/sdtdatahash" xmlns:w16sdtfl="http://schemas.microsoft.com/office/word/2024/wordml/sdtformatlock" xmlns:w16se="http://schemas.microsoft.com/office/word/2015/wordml/symex" xmlns:wpg="http://schemas.microsoft.com/office/word/2010/wordprocessingGroup" xmlns:wpi="http://schemas.microsoft.com/office/word/2010/wordprocessingInk" xmlns:wne="http://schemas.microsoft.com/office/word/2006/wordml" xmlns:wps="http://schemas.microsoft.com/office/word/2010/wordprocessingShape" mc:Ignorable="w14 w15 w16se w16cid w16 w16cex w16sdtdh w16sdtfl w16du wp14">
   <w:p/>
 </w:hdr>
 </file>
 
 <file path=word/numbering.xml><?xml version="1.0" encoding="utf-8"?>
-<w:numbering xmlns:wpc="http://schemas.microsoft.com/office/word/2010/wordprocessingCanvas" xmlns:cx="http://schemas.microsoft.com/office/drawing/2014/chartex" xmlns:cx1="http://schemas.microsoft.com/office/drawing/2015/9/8/chartex" xmlns:cx2="http://schemas.microsoft.com/office/drawing/2015/10/21/chartex" xmlns:cx3="http://schemas.microsoft.com/office/drawing/2016/5/9/chartex" xmlns:cx4="http://schemas.microsoft.com/office/drawing/2016/5/10/chartex" xmlns:cx5="http://schemas.microsoft.com/office/drawing/2016/5/11/chartex" xmlns:cx6="http://schemas.microsoft.com/office/drawing/2016/5/12/chartex" xmlns:cx7="http://schemas.microsoft.com/office/drawing/2016/5/13/chartex" xmlns:cx8="http://schemas.microsoft.com/office/drawing/2016/5/14/chartex" xmlns:mc="http://schemas.openxmlformats.org/markup-compatibility/2006" xmlns:aink="http://schemas.microsoft.com/office/drawing/2016/ink" xmlns:am3d="http://schemas.microsoft.com/office/drawing/2017/model3d" xmlns:o="urn:schemas-microsoft-com:office:office" xmlns:oel="http://schemas.microsoft.com/office/2019/extlst" xmlns:r="http://schemas.openxmlformats.org/officeDocument/2006/relationships" xmlns:m="http://schemas.openxmlformats.org/officeDocument/2006/math" xmlns:v="urn:schemas-microsoft-com:vml" xmlns:wp14="http://schemas.microsoft.com/office/word/2010/wordprocessingDrawing" xmlns:wp="http://schemas.openxmlformats.org/drawingml/2006/wordprocessingDrawing" xmlns:w10="urn:schemas-microsoft-com:office:word" xmlns:w="http://schemas.openxmlformats.org/wordprocessingml/2006/main" xmlns:w14="http://schemas.microsoft.com/office/word/2010/wordml" xmlns:w15="http://schemas.microsoft.com/office/word/2012/wordml" xmlns:w16cex="http://schemas.microsoft.com/office/word/2018/wordml/cex" xmlns:w16cid="http://schemas.microsoft.com/office/word/2016/wordml/cid" xmlns:w16="http://schemas.microsoft.com/office/word/2018/wordml" xmlns:w16sdtdh="http://schemas.microsoft.com/office/word/2020/wordml/sdtdatahash" xmlns:w16se="http://schemas.microsoft.com/office/word/2015/wordml/symex" xmlns:wpg="http://schemas.microsoft.com/office/word/2010/wordprocessingGroup" xmlns:wpi="http://schemas.microsoft.com/office/word/2010/wordprocessingInk" xmlns:wne="http://schemas.microsoft.com/office/word/2006/wordml" xmlns:wps="http://schemas.microsoft.com/office/word/2010/wordprocessingShape" mc:Ignorable="w14 w15 w16se w16cid w16 w16cex w16sdtdh wp14">
+<w:numbering xmlns:wpc="http://schemas.microsoft.com/office/word/2010/wordprocessingCanvas" xmlns:cx="http://schemas.microsoft.com/office/drawing/2014/chartex" xmlns:cx1="http://schemas.microsoft.com/office/drawing/2015/9/8/chartex" xmlns:cx2="http://schemas.microsoft.com/office/drawing/2015/10/21/chartex" xmlns:cx3="http://schemas.microsoft.com/office/drawing/2016/5/9/chartex" xmlns:cx4="http://schemas.microsoft.com/office/drawing/2016/5/10/chartex" xmlns:cx5="http://schemas.microsoft.com/office/drawing/2016/5/11/chartex" xmlns:cx6="http://schemas.microsoft.com/office/drawing/2016/5/12/chartex" xmlns:cx7="http://schemas.microsoft.com/office/drawing/2016/5/13/chartex" xmlns:cx8="http://schemas.microsoft.com/office/drawing/2016/5/14/chartex" xmlns:mc="http://schemas.openxmlformats.org/markup-compatibility/2006" xmlns:aink="http://schemas.microsoft.com/office/drawing/2016/ink" xmlns:am3d="http://schemas.microsoft.com/office/drawing/2017/model3d" xmlns:o="urn:schemas-microsoft-com:office:office" xmlns:oel="http://schemas.microsoft.com/office/2019/extlst" xmlns:r="http://schemas.openxmlformats.org/officeDocument/2006/relationships" xmlns:m="http://schemas.openxmlformats.org/officeDocument/2006/math" xmlns:v="urn:schemas-microsoft-com:vml" xmlns:wp14="http://schemas.microsoft.com/office/word/2010/wordprocessingDrawing" xmlns:wp="http://schemas.openxmlformats.org/drawingml/2006/wordprocessingDrawing" xmlns:w10="urn:schemas-microsoft-com:office:word" xmlns:w="http://schemas.openxmlformats.org/wordprocessingml/2006/main" xmlns:w14="http://schemas.microsoft.com/office/word/2010/wordml" xmlns:w15="http://schemas.microsoft.com/office/word/2012/wordml" xmlns:w16cex="http://schemas.microsoft.com/office/word/2018/wordml/cex" xmlns:w16cid="http://schemas.microsoft.com/office/word/2016/wordml/cid" xmlns:w16="http://schemas.microsoft.com/office/word/2018/wordml" xmlns:w16du="http://schemas.microsoft.com/office/word/2023/wordml/word16du" xmlns:w16sdtdh="http://schemas.microsoft.com/office/word/2020/wordml/sdtdatahash" xmlns:w16sdtfl="http://schemas.microsoft.com/office/word/2024/wordml/sdtformatlock" xmlns:w16se="http://schemas.microsoft.com/office/word/2015/wordml/symex" xmlns:wpg="http://schemas.microsoft.com/office/word/2010/wordprocessingGroup" xmlns:wpi="http://schemas.microsoft.com/office/word/2010/wordprocessingInk" xmlns:wne="http://schemas.microsoft.com/office/word/2006/wordml" xmlns:wps="http://schemas.microsoft.com/office/word/2010/wordprocessingShape" mc:Ignorable="w14 w15 w16se w16cid w16 w16cex w16sdtdh w16sdtfl w16du wp14">
   <w:abstractNum w:abstractNumId="0" w15:restartNumberingAfterBreak="0">
     <w:nsid w:val="005E4362"/>
     <w:multiLevelType w:val="multilevel"/>
@@ -7891,11 +8951,11 @@
 </file>
 
 <file path=word/styles.xml><?xml version="1.0" encoding="utf-8"?>
-<w:styles xmlns:mc="http://schemas.openxmlformats.org/markup-compatibility/2006" xmlns:r="http://schemas.openxmlformats.org/officeDocument/2006/relationships" xmlns:w="http://schemas.openxmlformats.org/wordprocessingml/2006/main" xmlns:w14="http://schemas.microsoft.com/office/word/2010/wordml" xmlns:w15="http://schemas.microsoft.com/office/word/2012/wordml" xmlns:w16cex="http://schemas.microsoft.com/office/word/2018/wordml/cex" xmlns:w16cid="http://schemas.microsoft.com/office/word/2016/wordml/cid" xmlns:w16="http://schemas.microsoft.com/office/word/2018/wordml" xmlns:w16sdtdh="http://schemas.microsoft.com/office/word/2020/wordml/sdtdatahash" xmlns:w16se="http://schemas.microsoft.com/office/word/2015/wordml/symex" mc:Ignorable="w14 w15 w16se w16cid w16 w16cex w16sdtdh">
+<w:styles xmlns:mc="http://schemas.openxmlformats.org/markup-compatibility/2006" xmlns:r="http://schemas.openxmlformats.org/officeDocument/2006/relationships" xmlns:w="http://schemas.openxmlformats.org/wordprocessingml/2006/main" xmlns:w14="http://schemas.microsoft.com/office/word/2010/wordml" xmlns:w15="http://schemas.microsoft.com/office/word/2012/wordml" xmlns:w16cex="http://schemas.microsoft.com/office/word/2018/wordml/cex" xmlns:w16cid="http://schemas.microsoft.com/office/word/2016/wordml/cid" xmlns:w16="http://schemas.microsoft.com/office/word/2018/wordml" xmlns:w16du="http://schemas.microsoft.com/office/word/2023/wordml/word16du" xmlns:w16sdtdh="http://schemas.microsoft.com/office/word/2020/wordml/sdtdatahash" xmlns:w16sdtfl="http://schemas.microsoft.com/office/word/2024/wordml/sdtformatlock" xmlns:w16se="http://schemas.microsoft.com/office/word/2015/wordml/symex" mc:Ignorable="w14 w15 w16se w16cid w16 w16cex w16sdtdh w16sdtfl w16du">
   <w:docDefaults>
     <w:rPrDefault>
       <w:rPr>
-        <w:rFonts w:ascii="Arial" w:eastAsia="Arial" w:hAnsi="Arial" w:cs="Arial"/>
+        <w:rFonts w:ascii="Arial" w:eastAsiaTheme="minorEastAsia" w:hAnsi="Arial" w:cs="Arial"/>
         <w:sz w:val="22"/>
         <w:szCs w:val="22"/>
         <w:lang w:val="en" w:eastAsia="en-US" w:bidi="ar-SA"/>
@@ -8285,14 +9345,14 @@
     <w:lsdException w:name="Unresolved Mention" w:semiHidden="1" w:unhideWhenUsed="1"/>
     <w:lsdException w:name="Smart Link" w:semiHidden="1" w:unhideWhenUsed="1"/>
   </w:latentStyles>
-  <w:style w:type="paragraph" w:default="1" w:styleId="Normal">
+  <w:style w:type="paragraph" w:default="1" w:styleId="a">
     <w:name w:val="Normal"/>
     <w:qFormat/>
   </w:style>
-  <w:style w:type="paragraph" w:styleId="Heading1">
+  <w:style w:type="paragraph" w:styleId="1">
     <w:name w:val="heading 1"/>
-    <w:basedOn w:val="Normal"/>
-    <w:next w:val="Normal"/>
+    <w:basedOn w:val="a"/>
+    <w:next w:val="a"/>
     <w:uiPriority w:val="9"/>
     <w:qFormat/>
     <w:pPr>
@@ -8306,10 +9366,10 @@
       <w:szCs w:val="40"/>
     </w:rPr>
   </w:style>
-  <w:style w:type="paragraph" w:styleId="Heading2">
+  <w:style w:type="paragraph" w:styleId="2">
     <w:name w:val="heading 2"/>
-    <w:basedOn w:val="Normal"/>
-    <w:next w:val="Normal"/>
+    <w:basedOn w:val="a"/>
+    <w:next w:val="a"/>
     <w:uiPriority w:val="9"/>
     <w:unhideWhenUsed/>
     <w:qFormat/>
@@ -8324,10 +9384,10 @@
       <w:szCs w:val="32"/>
     </w:rPr>
   </w:style>
-  <w:style w:type="paragraph" w:styleId="Heading3">
+  <w:style w:type="paragraph" w:styleId="3">
     <w:name w:val="heading 3"/>
-    <w:basedOn w:val="Normal"/>
-    <w:next w:val="Normal"/>
+    <w:basedOn w:val="a"/>
+    <w:next w:val="a"/>
     <w:uiPriority w:val="9"/>
     <w:unhideWhenUsed/>
     <w:qFormat/>
@@ -8343,10 +9403,10 @@
       <w:szCs w:val="28"/>
     </w:rPr>
   </w:style>
-  <w:style w:type="paragraph" w:styleId="Heading4">
+  <w:style w:type="paragraph" w:styleId="4">
     <w:name w:val="heading 4"/>
-    <w:basedOn w:val="Normal"/>
-    <w:next w:val="Normal"/>
+    <w:basedOn w:val="a"/>
+    <w:next w:val="a"/>
     <w:uiPriority w:val="9"/>
     <w:semiHidden/>
     <w:unhideWhenUsed/>
@@ -8363,10 +9423,10 @@
       <w:szCs w:val="24"/>
     </w:rPr>
   </w:style>
-  <w:style w:type="paragraph" w:styleId="Heading5">
+  <w:style w:type="paragraph" w:styleId="5">
     <w:name w:val="heading 5"/>
-    <w:basedOn w:val="Normal"/>
-    <w:next w:val="Normal"/>
+    <w:basedOn w:val="a"/>
+    <w:next w:val="a"/>
     <w:uiPriority w:val="9"/>
     <w:semiHidden/>
     <w:unhideWhenUsed/>
@@ -8381,10 +9441,10 @@
       <w:color w:val="666666"/>
     </w:rPr>
   </w:style>
-  <w:style w:type="paragraph" w:styleId="Heading6">
+  <w:style w:type="paragraph" w:styleId="6">
     <w:name w:val="heading 6"/>
-    <w:basedOn w:val="Normal"/>
-    <w:next w:val="Normal"/>
+    <w:basedOn w:val="a"/>
+    <w:next w:val="a"/>
     <w:uiPriority w:val="9"/>
     <w:semiHidden/>
     <w:unhideWhenUsed/>
@@ -8401,12 +9461,13 @@
       <w:color w:val="666666"/>
     </w:rPr>
   </w:style>
-  <w:style w:type="character" w:default="1" w:styleId="DefaultParagraphFont">
+  <w:style w:type="character" w:default="1" w:styleId="a0">
     <w:name w:val="Default Paragraph Font"/>
     <w:uiPriority w:val="1"/>
+    <w:semiHidden/>
     <w:unhideWhenUsed/>
   </w:style>
-  <w:style w:type="table" w:default="1" w:styleId="TableNormal">
+  <w:style w:type="table" w:default="1" w:styleId="a1">
     <w:name w:val="Normal Table"/>
     <w:uiPriority w:val="99"/>
     <w:semiHidden/>
@@ -8421,13 +9482,13 @@
       </w:tblCellMar>
     </w:tblPr>
   </w:style>
-  <w:style w:type="numbering" w:default="1" w:styleId="NoList">
+  <w:style w:type="numbering" w:default="1" w:styleId="a2">
     <w:name w:val="No List"/>
     <w:uiPriority w:val="99"/>
     <w:semiHidden/>
     <w:unhideWhenUsed/>
   </w:style>
-  <w:style w:type="table" w:customStyle="1" w:styleId="TableNormal0">
+  <w:style w:type="table" w:customStyle="1" w:styleId="TableNormal">
     <w:name w:val="TableNormal"/>
     <w:tblPr>
       <w:tblCellMar>
@@ -8438,10 +9499,10 @@
       </w:tblCellMar>
     </w:tblPr>
   </w:style>
-  <w:style w:type="paragraph" w:styleId="Title">
+  <w:style w:type="paragraph" w:styleId="a3">
     <w:name w:val="Title"/>
-    <w:basedOn w:val="Normal"/>
-    <w:next w:val="Normal"/>
+    <w:basedOn w:val="a"/>
+    <w:next w:val="a"/>
     <w:uiPriority w:val="10"/>
     <w:qFormat/>
     <w:pPr>
@@ -8454,10 +9515,10 @@
       <w:szCs w:val="52"/>
     </w:rPr>
   </w:style>
-  <w:style w:type="paragraph" w:styleId="Subtitle">
+  <w:style w:type="paragraph" w:styleId="a4">
     <w:name w:val="Subtitle"/>
-    <w:basedOn w:val="Normal"/>
-    <w:next w:val="Normal"/>
+    <w:basedOn w:val="a"/>
+    <w:next w:val="a"/>
     <w:uiPriority w:val="11"/>
     <w:qFormat/>
     <w:pPr>
@@ -8471,8 +9532,8 @@
       <w:szCs w:val="30"/>
     </w:rPr>
   </w:style>
-  <w:style w:type="table" w:customStyle="1" w:styleId="a">
-    <w:basedOn w:val="TableNormal0"/>
+  <w:style w:type="table" w:customStyle="1" w:styleId="a5">
+    <w:basedOn w:val="TableNormal"/>
     <w:tblPr>
       <w:tblStyleRowBandSize w:val="1"/>
       <w:tblStyleColBandSize w:val="1"/>
@@ -8485,8 +9546,8 @@
   </w:style>
   <w:style w:type="paragraph" w:styleId="TOC1">
     <w:name w:val="toc 1"/>
-    <w:basedOn w:val="Normal"/>
-    <w:next w:val="Normal"/>
+    <w:basedOn w:val="a"/>
+    <w:next w:val="a"/>
     <w:rsid w:val="00DD3EFC"/>
     <w:pPr>
       <w:tabs>
@@ -8506,8 +9567,8 @@
   </w:style>
   <w:style w:type="paragraph" w:styleId="TOC2">
     <w:name w:val="toc 2"/>
-    <w:basedOn w:val="Normal"/>
-    <w:next w:val="Normal"/>
+    <w:basedOn w:val="a"/>
+    <w:next w:val="a"/>
     <w:rsid w:val="00DD3EFC"/>
     <w:pPr>
       <w:tabs>

</xml_diff>

<commit_message>
added login module and made additions to it module
</commit_message>
<xml_diff>
--- a/Communications SRS.docx
+++ b/Communications SRS.docx
@@ -4716,25 +4716,7 @@
           <w:sz w:val="20"/>
           <w:szCs w:val="20"/>
         </w:rPr>
-        <w:t xml:space="preserve">The system will be organized into 3 major modules: the Client application module, the IT module, and the communication </w:t>
-      </w:r>
-      <w:proofErr w:type="gramStart"/>
-      <w:r>
-        <w:rPr>
-          <w:rFonts w:ascii="Times New Roman" w:eastAsia="Times New Roman" w:hAnsi="Times New Roman" w:cs="Times New Roman"/>
-          <w:sz w:val="20"/>
-          <w:szCs w:val="20"/>
-        </w:rPr>
-        <w:t>service  module</w:t>
-      </w:r>
-      <w:proofErr w:type="gramEnd"/>
-      <w:r>
-        <w:rPr>
-          <w:rFonts w:ascii="Times New Roman" w:eastAsia="Times New Roman" w:hAnsi="Times New Roman" w:cs="Times New Roman"/>
-          <w:sz w:val="20"/>
-          <w:szCs w:val="20"/>
-        </w:rPr>
-        <w:t>.</w:t>
+        <w:t>The system will be organized into 3 major modules: the Client application module, the IT module, and the communication service  module.</w:t>
       </w:r>
     </w:p>
     <w:p>
@@ -5295,7 +5277,7 @@
           <w:sz w:val="24"/>
           <w:szCs w:val="24"/>
         </w:rPr>
-        <w:t>Client Module Requirements:</w:t>
+        <w:t>User Login Module Requirements:</w:t>
       </w:r>
     </w:p>
     <w:p>
@@ -5316,7 +5298,7 @@
           <w:sz w:val="20"/>
           <w:szCs w:val="20"/>
         </w:rPr>
-        <w:t xml:space="preserve">The Client Module (CM) contains a login menu to allow users to log into the communications app. This menu is displayed upon loading the </w:t>
+        <w:t xml:space="preserve">The </w:t>
       </w:r>
       <w:r>
         <w:rPr>
@@ -5324,7 +5306,7 @@
           <w:sz w:val="20"/>
           <w:szCs w:val="20"/>
         </w:rPr>
-        <w:t>client</w:t>
+        <w:t>Login</w:t>
       </w:r>
       <w:r>
         <w:rPr>
@@ -5332,39 +5314,7 @@
           <w:sz w:val="20"/>
           <w:szCs w:val="20"/>
         </w:rPr>
-        <w:t xml:space="preserve">, </w:t>
-      </w:r>
-      <w:r>
-        <w:rPr>
-          <w:rFonts w:ascii="Times New Roman" w:hAnsi="Times New Roman" w:cs="Times New Roman"/>
-          <w:sz w:val="20"/>
-          <w:szCs w:val="20"/>
-        </w:rPr>
-        <w:t xml:space="preserve">(?) </w:t>
-      </w:r>
-      <w:r>
-        <w:rPr>
-          <w:rFonts w:ascii="Times New Roman" w:hAnsi="Times New Roman" w:cs="Times New Roman"/>
-          <w:sz w:val="20"/>
-          <w:szCs w:val="20"/>
-        </w:rPr>
-        <w:t xml:space="preserve">unless the server notes the user as currently logged in on that </w:t>
-      </w:r>
-      <w:r>
-        <w:rPr>
-          <w:rFonts w:ascii="Times New Roman" w:hAnsi="Times New Roman" w:cs="Times New Roman"/>
-          <w:sz w:val="20"/>
-          <w:szCs w:val="20"/>
-        </w:rPr>
-        <w:t>client</w:t>
-      </w:r>
-      <w:r>
-        <w:rPr>
-          <w:rFonts w:ascii="Times New Roman" w:hAnsi="Times New Roman" w:cs="Times New Roman"/>
-          <w:sz w:val="20"/>
-          <w:szCs w:val="20"/>
-        </w:rPr>
-        <w:t>.</w:t>
+        <w:t xml:space="preserve"> Module (CM) contains a login menu to allow users to log into the communications app. This menu is displayed upon loading the client, (?) unless the server notes the user as currently logged in on that client.</w:t>
       </w:r>
     </w:p>
     <w:p>
@@ -5406,55 +5356,7 @@
           <w:sz w:val="20"/>
           <w:szCs w:val="20"/>
         </w:rPr>
-        <w:t xml:space="preserve">(?) </w:t>
-      </w:r>
-      <w:r>
-        <w:rPr>
-          <w:rFonts w:ascii="Times New Roman" w:hAnsi="Times New Roman" w:cs="Times New Roman"/>
-          <w:sz w:val="20"/>
-          <w:szCs w:val="20"/>
-        </w:rPr>
-        <w:t>The user can select</w:t>
-      </w:r>
-      <w:r>
-        <w:rPr>
-          <w:rFonts w:ascii="Times New Roman" w:hAnsi="Times New Roman" w:cs="Times New Roman"/>
-          <w:sz w:val="20"/>
-          <w:szCs w:val="20"/>
-        </w:rPr>
-        <w:t xml:space="preserve"> </w:t>
-      </w:r>
-      <w:r>
-        <w:rPr>
-          <w:rFonts w:ascii="Times New Roman" w:hAnsi="Times New Roman" w:cs="Times New Roman"/>
-          <w:sz w:val="20"/>
-          <w:szCs w:val="20"/>
-        </w:rPr>
-        <w:t>remember</w:t>
-      </w:r>
-      <w:r>
-        <w:rPr>
-          <w:rFonts w:ascii="Times New Roman" w:hAnsi="Times New Roman" w:cs="Times New Roman"/>
-          <w:sz w:val="20"/>
-          <w:szCs w:val="20"/>
-        </w:rPr>
-        <w:t xml:space="preserve"> </w:t>
-      </w:r>
-      <w:r>
-        <w:rPr>
-          <w:rFonts w:ascii="Times New Roman" w:hAnsi="Times New Roman" w:cs="Times New Roman"/>
-          <w:sz w:val="20"/>
-          <w:szCs w:val="20"/>
-        </w:rPr>
-        <w:t>this</w:t>
-      </w:r>
-      <w:r>
-        <w:rPr>
-          <w:rFonts w:ascii="Times New Roman" w:hAnsi="Times New Roman" w:cs="Times New Roman"/>
-          <w:sz w:val="20"/>
-          <w:szCs w:val="20"/>
-        </w:rPr>
-        <w:t xml:space="preserve"> username. After a successful login, the login menu will contain the username by default, with the checkbox already checked</w:t>
+        <w:t>After a user presses login, the client will send the entered username and password to the server to be authenticated</w:t>
       </w:r>
     </w:p>
     <w:p>
@@ -5475,7 +5377,7 @@
           <w:sz w:val="20"/>
           <w:szCs w:val="20"/>
         </w:rPr>
-        <w:t>After a user presses login, the client will send the entered username and password to the server to be authenticated</w:t>
+        <w:t>During the authorization process the user’s role is determined.</w:t>
       </w:r>
     </w:p>
     <w:p>
@@ -5496,7 +5398,15 @@
           <w:sz w:val="20"/>
           <w:szCs w:val="20"/>
         </w:rPr>
-        <w:t>On a successful login, the user will be directed to the communications menu</w:t>
+        <w:t xml:space="preserve">On a successful login, the user will be directed to </w:t>
+      </w:r>
+      <w:r>
+        <w:rPr>
+          <w:rFonts w:ascii="Times New Roman" w:hAnsi="Times New Roman" w:cs="Times New Roman"/>
+          <w:sz w:val="20"/>
+          <w:szCs w:val="20"/>
+        </w:rPr>
+        <w:t xml:space="preserve">their respective role’s user interface </w:t>
       </w:r>
     </w:p>
     <w:p>
@@ -5538,23 +5448,28 @@
           <w:sz w:val="20"/>
           <w:szCs w:val="20"/>
         </w:rPr>
-        <w:t xml:space="preserve">The CM contains a communications menu to allow users to communicate with other users. This menu is displayed upon loading the client </w:t>
-      </w:r>
-      <w:r>
-        <w:rPr>
-          <w:rFonts w:ascii="Times New Roman" w:hAnsi="Times New Roman" w:cs="Times New Roman"/>
-          <w:sz w:val="20"/>
-          <w:szCs w:val="20"/>
-        </w:rPr>
-        <w:t xml:space="preserve">(?) </w:t>
-      </w:r>
-      <w:r>
-        <w:rPr>
-          <w:rFonts w:ascii="Times New Roman" w:hAnsi="Times New Roman" w:cs="Times New Roman"/>
-          <w:sz w:val="20"/>
-          <w:szCs w:val="20"/>
-        </w:rPr>
-        <w:t>only when the server notes the user as currently logged in on that client.</w:t>
+        <w:t>(?) The user can select remember this username. After a successful login, the login menu will contain the username by default, with the checkbox already checked</w:t>
+      </w:r>
+    </w:p>
+    <w:p>
+      <w:pPr>
+        <w:numPr>
+          <w:ilvl w:val="1"/>
+          <w:numId w:val="1"/>
+        </w:numPr>
+        <w:rPr>
+          <w:rFonts w:ascii="Times New Roman" w:eastAsia="Times New Roman" w:hAnsi="Times New Roman" w:cs="Times New Roman"/>
+        </w:rPr>
+      </w:pPr>
+      <w:r>
+        <w:rPr>
+          <w:rFonts w:ascii="Times New Roman" w:eastAsia="Times New Roman" w:hAnsi="Times New Roman" w:cs="Times New Roman"/>
+          <w:b/>
+          <w:bCs/>
+          <w:sz w:val="24"/>
+          <w:szCs w:val="24"/>
+        </w:rPr>
+        <w:t>Client Module Requirements:</w:t>
       </w:r>
     </w:p>
     <w:p>
@@ -5575,23 +5490,7 @@
           <w:sz w:val="20"/>
           <w:szCs w:val="20"/>
         </w:rPr>
-        <w:t>The communications menu contains a list of</w:t>
-      </w:r>
-      <w:r>
-        <w:rPr>
-          <w:rFonts w:ascii="Times New Roman" w:hAnsi="Times New Roman" w:cs="Times New Roman"/>
-          <w:sz w:val="20"/>
-          <w:szCs w:val="20"/>
-        </w:rPr>
-        <w:t xml:space="preserve"> chats the user is </w:t>
-      </w:r>
-      <w:r>
-        <w:rPr>
-          <w:rFonts w:ascii="Times New Roman" w:hAnsi="Times New Roman" w:cs="Times New Roman"/>
-          <w:sz w:val="20"/>
-          <w:szCs w:val="20"/>
-        </w:rPr>
-        <w:t>a part of</w:t>
+        <w:t>The CM contains a communications menu to allow users to communicate with other users. This menu is displayed upon loading the client (?) only when the server notes the user as currently logged in on that client.</w:t>
       </w:r>
     </w:p>
     <w:p>
@@ -5612,7 +5511,23 @@
           <w:sz w:val="20"/>
           <w:szCs w:val="20"/>
         </w:rPr>
-        <w:t>The user can select any chat in this list to open it (see section 3.1.2.3)</w:t>
+        <w:t>The communications menu contains a list of</w:t>
+      </w:r>
+      <w:r>
+        <w:rPr>
+          <w:rFonts w:ascii="Times New Roman" w:hAnsi="Times New Roman" w:cs="Times New Roman"/>
+          <w:sz w:val="20"/>
+          <w:szCs w:val="20"/>
+        </w:rPr>
+        <w:t xml:space="preserve"> chats the user is </w:t>
+      </w:r>
+      <w:r>
+        <w:rPr>
+          <w:rFonts w:ascii="Times New Roman" w:hAnsi="Times New Roman" w:cs="Times New Roman"/>
+          <w:sz w:val="20"/>
+          <w:szCs w:val="20"/>
+        </w:rPr>
+        <w:t>a part of</w:t>
       </w:r>
     </w:p>
     <w:p>
@@ -5633,7 +5548,7 @@
           <w:sz w:val="20"/>
           <w:szCs w:val="20"/>
         </w:rPr>
-        <w:t>Each chat in this list indicates if it contains unread messages</w:t>
+        <w:t>The user can select any chat in this list to open it (see section 3.1.2.3)</w:t>
       </w:r>
     </w:p>
     <w:p>
@@ -5654,39 +5569,7 @@
           <w:sz w:val="20"/>
           <w:szCs w:val="20"/>
         </w:rPr>
-        <w:t>(?) The list is ordered from the one with the</w:t>
-      </w:r>
-      <w:r>
-        <w:rPr>
-          <w:rFonts w:ascii="Times New Roman" w:hAnsi="Times New Roman" w:cs="Times New Roman"/>
-          <w:sz w:val="20"/>
-          <w:szCs w:val="20"/>
-        </w:rPr>
-        <w:t xml:space="preserve"> most recent date contained in the most recent message or creation date</w:t>
-      </w:r>
-      <w:r>
-        <w:rPr>
-          <w:rFonts w:ascii="Times New Roman" w:hAnsi="Times New Roman" w:cs="Times New Roman"/>
-          <w:sz w:val="20"/>
-          <w:szCs w:val="20"/>
-        </w:rPr>
-        <w:t xml:space="preserve">, to the one </w:t>
-      </w:r>
-      <w:r>
-        <w:rPr>
-          <w:rFonts w:ascii="Times New Roman" w:hAnsi="Times New Roman" w:cs="Times New Roman"/>
-          <w:sz w:val="20"/>
-          <w:szCs w:val="20"/>
-        </w:rPr>
-        <w:t>that is the oldest</w:t>
-      </w:r>
-      <w:r>
-        <w:rPr>
-          <w:rFonts w:ascii="Times New Roman" w:hAnsi="Times New Roman" w:cs="Times New Roman"/>
-          <w:sz w:val="20"/>
-          <w:szCs w:val="20"/>
-        </w:rPr>
-        <w:t>. Chats can be pinned to the top of this list</w:t>
+        <w:t>Each chat in this list indicates if it contains unread messages</w:t>
       </w:r>
     </w:p>
     <w:p>
@@ -5707,7 +5590,39 @@
           <w:sz w:val="20"/>
           <w:szCs w:val="20"/>
         </w:rPr>
-        <w:t>The server can signal to the client if this list needs to be updated, and in turn the client will update it, displaying the most up to date information</w:t>
+        <w:t>(?) The list is ordered from the one with the</w:t>
+      </w:r>
+      <w:r>
+        <w:rPr>
+          <w:rFonts w:ascii="Times New Roman" w:hAnsi="Times New Roman" w:cs="Times New Roman"/>
+          <w:sz w:val="20"/>
+          <w:szCs w:val="20"/>
+        </w:rPr>
+        <w:t xml:space="preserve"> most recent date contained in the most recent message or creation date</w:t>
+      </w:r>
+      <w:r>
+        <w:rPr>
+          <w:rFonts w:ascii="Times New Roman" w:hAnsi="Times New Roman" w:cs="Times New Roman"/>
+          <w:sz w:val="20"/>
+          <w:szCs w:val="20"/>
+        </w:rPr>
+        <w:t xml:space="preserve">, to the one </w:t>
+      </w:r>
+      <w:r>
+        <w:rPr>
+          <w:rFonts w:ascii="Times New Roman" w:hAnsi="Times New Roman" w:cs="Times New Roman"/>
+          <w:sz w:val="20"/>
+          <w:szCs w:val="20"/>
+        </w:rPr>
+        <w:t>that is the oldest</w:t>
+      </w:r>
+      <w:r>
+        <w:rPr>
+          <w:rFonts w:ascii="Times New Roman" w:hAnsi="Times New Roman" w:cs="Times New Roman"/>
+          <w:sz w:val="20"/>
+          <w:szCs w:val="20"/>
+        </w:rPr>
+        <w:t>. Chats can be pinned to the top of this list</w:t>
       </w:r>
     </w:p>
     <w:p>
@@ -5728,7 +5643,7 @@
           <w:sz w:val="20"/>
           <w:szCs w:val="20"/>
         </w:rPr>
-        <w:t>The communications menu contains a new chat button, which creates a chat between you, and the users specified.</w:t>
+        <w:t>The server can signal to the client if this list needs to be updated, and in turn the client will update it, displaying the most up to date information</w:t>
       </w:r>
     </w:p>
     <w:p>
@@ -5749,31 +5664,7 @@
           <w:sz w:val="20"/>
           <w:szCs w:val="20"/>
         </w:rPr>
-        <w:t>Only inputting 1 user</w:t>
-      </w:r>
-      <w:r>
-        <w:rPr>
-          <w:rFonts w:ascii="Times New Roman" w:hAnsi="Times New Roman" w:cs="Times New Roman"/>
-          <w:sz w:val="20"/>
-          <w:szCs w:val="20"/>
-        </w:rPr>
-        <w:t>name</w:t>
-      </w:r>
-      <w:r>
-        <w:rPr>
-          <w:rFonts w:ascii="Times New Roman" w:hAnsi="Times New Roman" w:cs="Times New Roman"/>
-          <w:sz w:val="20"/>
-          <w:szCs w:val="20"/>
-        </w:rPr>
-        <w:t xml:space="preserve"> </w:t>
-      </w:r>
-      <w:r>
-        <w:rPr>
-          <w:rFonts w:ascii="Times New Roman" w:hAnsi="Times New Roman" w:cs="Times New Roman"/>
-          <w:sz w:val="20"/>
-          <w:szCs w:val="20"/>
-        </w:rPr>
-        <w:t>defaults the chat’s designation as a private message chat. A user can select for the chat to be a group chat, designating it as a group message chat</w:t>
+        <w:t>The communications menu contains a new chat button, which creates a chat between you, and the users specified.</w:t>
       </w:r>
     </w:p>
     <w:p>
@@ -5794,7 +5685,31 @@
           <w:sz w:val="20"/>
           <w:szCs w:val="20"/>
         </w:rPr>
-        <w:t>Inputting multiple usernames defaults the chat’s designation as a group message chat. This cannot be designated as anything other than a group message chat</w:t>
+        <w:t>Only inputting 1 user</w:t>
+      </w:r>
+      <w:r>
+        <w:rPr>
+          <w:rFonts w:ascii="Times New Roman" w:hAnsi="Times New Roman" w:cs="Times New Roman"/>
+          <w:sz w:val="20"/>
+          <w:szCs w:val="20"/>
+        </w:rPr>
+        <w:t>name</w:t>
+      </w:r>
+      <w:r>
+        <w:rPr>
+          <w:rFonts w:ascii="Times New Roman" w:hAnsi="Times New Roman" w:cs="Times New Roman"/>
+          <w:sz w:val="20"/>
+          <w:szCs w:val="20"/>
+        </w:rPr>
+        <w:t xml:space="preserve"> </w:t>
+      </w:r>
+      <w:r>
+        <w:rPr>
+          <w:rFonts w:ascii="Times New Roman" w:hAnsi="Times New Roman" w:cs="Times New Roman"/>
+          <w:sz w:val="20"/>
+          <w:szCs w:val="20"/>
+        </w:rPr>
+        <w:t>defaults the chat’s designation as a private message chat. A user can select for the chat to be a group chat, designating it as a group message chat</w:t>
       </w:r>
     </w:p>
     <w:p>
@@ -5815,7 +5730,7 @@
           <w:sz w:val="20"/>
           <w:szCs w:val="20"/>
         </w:rPr>
-        <w:t>Upon creating the new chat, the client will send the request to the server, creating the chat.</w:t>
+        <w:t>Inputting multiple usernames defaults the chat’s designation as a group message chat. This cannot be designated as anything other than a group message chat</w:t>
       </w:r>
     </w:p>
     <w:p>
@@ -5836,15 +5751,7 @@
           <w:sz w:val="20"/>
           <w:szCs w:val="20"/>
         </w:rPr>
-        <w:t xml:space="preserve">The communications menu </w:t>
-      </w:r>
-      <w:r>
-        <w:rPr>
-          <w:rFonts w:ascii="Times New Roman" w:hAnsi="Times New Roman" w:cs="Times New Roman"/>
-          <w:sz w:val="20"/>
-          <w:szCs w:val="20"/>
-        </w:rPr>
-        <w:t>contains a profile button, displaying the user’s username, and a button to logout of the account</w:t>
+        <w:t>Upon creating the new chat, the client will send the request to the server, creating the chat.</w:t>
       </w:r>
     </w:p>
     <w:p>
@@ -5865,7 +5772,15 @@
           <w:sz w:val="20"/>
           <w:szCs w:val="20"/>
         </w:rPr>
-        <w:t>The logout button re-directs to the login menu upon being selected</w:t>
+        <w:t xml:space="preserve">The communications menu </w:t>
+      </w:r>
+      <w:r>
+        <w:rPr>
+          <w:rFonts w:ascii="Times New Roman" w:hAnsi="Times New Roman" w:cs="Times New Roman"/>
+          <w:sz w:val="20"/>
+          <w:szCs w:val="20"/>
+        </w:rPr>
+        <w:t>contains a profile button, displaying the user’s username, and a button to logout of the account</w:t>
       </w:r>
     </w:p>
     <w:p>
@@ -5886,7 +5801,7 @@
           <w:sz w:val="20"/>
           <w:szCs w:val="20"/>
         </w:rPr>
-        <w:t>The communications menu contains a chat menu, displaying a specific chat, selected from the list of chats the user is involved in (see section 3.1.2.2.1)</w:t>
+        <w:t>The logout button re-directs to the login menu upon being selected</w:t>
       </w:r>
     </w:p>
     <w:p>
@@ -5907,7 +5822,8 @@
           <w:sz w:val="20"/>
           <w:szCs w:val="20"/>
         </w:rPr>
-        <w:t>The chat selected must be designated as a private or a group chat.</w:t>
+        <w:lastRenderedPageBreak/>
+        <w:t>The communications menu contains a chat menu, displaying a specific chat, selected from the list of chats the user is involved in (see section 3.1.2.2.1)</w:t>
       </w:r>
     </w:p>
     <w:p>
@@ -5928,7 +5844,27 @@
           <w:sz w:val="20"/>
           <w:szCs w:val="20"/>
         </w:rPr>
-        <w:lastRenderedPageBreak/>
+        <w:t>The chat selected must be designated as a private or a group chat.</w:t>
+      </w:r>
+    </w:p>
+    <w:p>
+      <w:pPr>
+        <w:numPr>
+          <w:ilvl w:val="3"/>
+          <w:numId w:val="1"/>
+        </w:numPr>
+        <w:rPr>
+          <w:rFonts w:ascii="Times New Roman" w:hAnsi="Times New Roman" w:cs="Times New Roman"/>
+          <w:sz w:val="20"/>
+          <w:szCs w:val="20"/>
+        </w:rPr>
+      </w:pPr>
+      <w:r>
+        <w:rPr>
+          <w:rFonts w:ascii="Times New Roman" w:hAnsi="Times New Roman" w:cs="Times New Roman"/>
+          <w:sz w:val="20"/>
+          <w:szCs w:val="20"/>
+        </w:rPr>
         <w:t>In this menu, the user can see a scrollable view of all messages previously sent in the chat.</w:t>
       </w:r>
     </w:p>
@@ -6114,19 +6050,22 @@
         <w:spacing w:before="240" w:after="60" w:line="240" w:lineRule="auto"/>
         <w:rPr>
           <w:rFonts w:ascii="Times New Roman" w:eastAsia="Times New Roman" w:hAnsi="Times New Roman" w:cs="Times New Roman"/>
-          <w:sz w:val="24"/>
-          <w:szCs w:val="24"/>
-        </w:rPr>
-      </w:pPr>
-      <w:r>
-        <w:rPr>
-          <w:rFonts w:ascii="Times New Roman" w:eastAsia="Times New Roman" w:hAnsi="Times New Roman" w:cs="Times New Roman"/>
           <w:b/>
           <w:bCs/>
           <w:color w:val="000000"/>
           <w:sz w:val="24"/>
           <w:szCs w:val="24"/>
         </w:rPr>
+      </w:pPr>
+      <w:r>
+        <w:rPr>
+          <w:rFonts w:ascii="Times New Roman" w:eastAsia="Times New Roman" w:hAnsi="Times New Roman" w:cs="Times New Roman"/>
+          <w:b/>
+          <w:bCs/>
+          <w:color w:val="000000"/>
+          <w:sz w:val="24"/>
+          <w:szCs w:val="24"/>
+        </w:rPr>
         <w:t>IT Module Requirements:</w:t>
       </w:r>
     </w:p>
@@ -6143,11 +6082,19 @@
       </w:pPr>
       <w:r>
         <w:rPr>
-          <w:rFonts w:ascii="Times New Roman" w:eastAsia="Times New Roman" w:hAnsi="Times New Roman" w:cs="Times New Roman"/>
-          <w:sz w:val="20"/>
-          <w:szCs w:val="20"/>
-        </w:rPr>
-        <w:t>All conversations should be viewable by the IT user</w:t>
+          <w:rFonts w:ascii="Times New Roman" w:hAnsi="Times New Roman" w:cs="Times New Roman"/>
+          <w:sz w:val="20"/>
+          <w:szCs w:val="20"/>
+        </w:rPr>
+        <w:t xml:space="preserve">IT has the same permissions as the </w:t>
+      </w:r>
+      <w:r>
+        <w:rPr>
+          <w:rFonts w:ascii="Times New Roman" w:hAnsi="Times New Roman" w:cs="Times New Roman"/>
+          <w:sz w:val="20"/>
+          <w:szCs w:val="20"/>
+        </w:rPr>
+        <w:t>client</w:t>
       </w:r>
     </w:p>
     <w:p>
@@ -6167,7 +6114,115 @@
           <w:sz w:val="20"/>
           <w:szCs w:val="20"/>
         </w:rPr>
+        <w:t>All conversations should be viewable by the IT user</w:t>
+      </w:r>
+    </w:p>
+    <w:p>
+      <w:pPr>
+        <w:numPr>
+          <w:ilvl w:val="3"/>
+          <w:numId w:val="1"/>
+        </w:numPr>
+        <w:rPr>
+          <w:sz w:val="20"/>
+          <w:szCs w:val="20"/>
+        </w:rPr>
+      </w:pPr>
+      <w:r>
+        <w:rPr>
+          <w:rFonts w:ascii="Times New Roman" w:eastAsia="Times New Roman" w:hAnsi="Times New Roman" w:cs="Times New Roman"/>
+          <w:sz w:val="20"/>
+          <w:szCs w:val="20"/>
+        </w:rPr>
         <w:t>Additional IT interface</w:t>
+      </w:r>
+    </w:p>
+    <w:p>
+      <w:pPr>
+        <w:numPr>
+          <w:ilvl w:val="3"/>
+          <w:numId w:val="1"/>
+        </w:numPr>
+        <w:rPr>
+          <w:sz w:val="20"/>
+          <w:szCs w:val="20"/>
+        </w:rPr>
+      </w:pPr>
+      <w:r>
+        <w:rPr>
+          <w:rFonts w:ascii="Times New Roman" w:eastAsia="Times New Roman" w:hAnsi="Times New Roman" w:cs="Times New Roman"/>
+          <w:sz w:val="20"/>
+          <w:szCs w:val="20"/>
+        </w:rPr>
+        <w:t>IT has access to database information (file)</w:t>
+      </w:r>
+    </w:p>
+    <w:p>
+      <w:pPr>
+        <w:numPr>
+          <w:ilvl w:val="3"/>
+          <w:numId w:val="1"/>
+        </w:numPr>
+        <w:rPr>
+          <w:sz w:val="20"/>
+          <w:szCs w:val="20"/>
+        </w:rPr>
+      </w:pPr>
+      <w:r>
+        <w:rPr>
+          <w:rFonts w:ascii="Times New Roman" w:eastAsia="Times New Roman" w:hAnsi="Times New Roman" w:cs="Times New Roman"/>
+          <w:sz w:val="20"/>
+          <w:szCs w:val="20"/>
+        </w:rPr>
+        <w:t>IT should be able to access user chats</w:t>
+      </w:r>
+    </w:p>
+    <w:p>
+      <w:pPr>
+        <w:numPr>
+          <w:ilvl w:val="3"/>
+          <w:numId w:val="1"/>
+        </w:numPr>
+        <w:rPr>
+          <w:sz w:val="20"/>
+          <w:szCs w:val="20"/>
+        </w:rPr>
+      </w:pPr>
+      <w:r>
+        <w:rPr>
+          <w:rFonts w:ascii="Times New Roman" w:eastAsia="Times New Roman" w:hAnsi="Times New Roman" w:cs="Times New Roman"/>
+          <w:sz w:val="20"/>
+          <w:szCs w:val="20"/>
+        </w:rPr>
+        <w:t>IT should be able to access chat logs</w:t>
+      </w:r>
+    </w:p>
+    <w:p>
+      <w:pPr>
+        <w:numPr>
+          <w:ilvl w:val="3"/>
+          <w:numId w:val="1"/>
+        </w:numPr>
+        <w:rPr>
+          <w:sz w:val="20"/>
+          <w:szCs w:val="20"/>
+        </w:rPr>
+      </w:pPr>
+      <w:r>
+        <w:rPr>
+          <w:rFonts w:ascii="Times New Roman" w:eastAsia="Times New Roman" w:hAnsi="Times New Roman" w:cs="Times New Roman"/>
+          <w:sz w:val="20"/>
+          <w:szCs w:val="20"/>
+        </w:rPr>
+        <w:t>IT</w:t>
+      </w:r>
+      <w:r>
+        <w:rPr>
+          <w:rFonts w:ascii="Times New Roman" w:eastAsia="Times New Roman" w:hAnsi="Times New Roman" w:cs="Times New Roman"/>
+          <w:sz w:val="20"/>
+          <w:szCs w:val="20"/>
+        </w:rPr>
+        <w:t xml:space="preserve"> has a clickable button that has presents them their user interface</w:t>
       </w:r>
     </w:p>
     <w:p>
@@ -8404,6 +8459,7 @@
   <w:style w:type="character" w:default="1" w:styleId="DefaultParagraphFont">
     <w:name w:val="Default Paragraph Font"/>
     <w:uiPriority w:val="1"/>
+    <w:semiHidden/>
     <w:unhideWhenUsed/>
   </w:style>
   <w:style w:type="table" w:default="1" w:styleId="TableNormal">

</xml_diff>